<commit_message>
Menambahkan perulangan while pada bayar_percetakan
</commit_message>
<xml_diff>
--- a/Makalah Tugas Akhir.docx
+++ b/Makalah Tugas Akhir.docx
@@ -15,13 +15,41 @@
           <w:szCs w:val="24"/>
         </w:rPr>
       </w:pPr>
-      <w:r>
-        <w:rPr>
-          <w:rFonts w:ascii="Times New Roman" w:hAnsi="Times New Roman" w:cs="Times New Roman"/>
-          <w:sz w:val="24"/>
-          <w:szCs w:val="24"/>
-        </w:rPr>
-        <w:t>Makalah Tugas Akhir</w:t>
+      <w:proofErr w:type="spellStart"/>
+      <w:r>
+        <w:rPr>
+          <w:rFonts w:ascii="Times New Roman" w:hAnsi="Times New Roman" w:cs="Times New Roman"/>
+          <w:sz w:val="24"/>
+          <w:szCs w:val="24"/>
+        </w:rPr>
+        <w:t>Makalah</w:t>
+      </w:r>
+      <w:proofErr w:type="spellEnd"/>
+      <w:r>
+        <w:rPr>
+          <w:rFonts w:ascii="Times New Roman" w:hAnsi="Times New Roman" w:cs="Times New Roman"/>
+          <w:sz w:val="24"/>
+          <w:szCs w:val="24"/>
+        </w:rPr>
+        <w:t xml:space="preserve"> </w:t>
+      </w:r>
+      <w:proofErr w:type="spellStart"/>
+      <w:r>
+        <w:rPr>
+          <w:rFonts w:ascii="Times New Roman" w:hAnsi="Times New Roman" w:cs="Times New Roman"/>
+          <w:sz w:val="24"/>
+          <w:szCs w:val="24"/>
+        </w:rPr>
+        <w:t>Tugas</w:t>
+      </w:r>
+      <w:proofErr w:type="spellEnd"/>
+      <w:r>
+        <w:rPr>
+          <w:rFonts w:ascii="Times New Roman" w:hAnsi="Times New Roman" w:cs="Times New Roman"/>
+          <w:sz w:val="24"/>
+          <w:szCs w:val="24"/>
+        </w:rPr>
+        <w:t xml:space="preserve"> Akhir</w:t>
       </w:r>
     </w:p>
     <w:p>
@@ -37,14 +65,52 @@
           <w:szCs w:val="24"/>
         </w:rPr>
       </w:pPr>
-      <w:r>
-        <w:rPr>
-          <w:rFonts w:ascii="Times New Roman" w:hAnsi="Times New Roman" w:cs="Times New Roman"/>
-          <w:sz w:val="24"/>
-          <w:szCs w:val="24"/>
-        </w:rPr>
-        <w:t>Praktikum Dasar Komputer dan Pemrograman</w:t>
-      </w:r>
+      <w:proofErr w:type="spellStart"/>
+      <w:r>
+        <w:rPr>
+          <w:rFonts w:ascii="Times New Roman" w:hAnsi="Times New Roman" w:cs="Times New Roman"/>
+          <w:sz w:val="24"/>
+          <w:szCs w:val="24"/>
+        </w:rPr>
+        <w:t>Praktikum</w:t>
+      </w:r>
+      <w:proofErr w:type="spellEnd"/>
+      <w:r>
+        <w:rPr>
+          <w:rFonts w:ascii="Times New Roman" w:hAnsi="Times New Roman" w:cs="Times New Roman"/>
+          <w:sz w:val="24"/>
+          <w:szCs w:val="24"/>
+        </w:rPr>
+        <w:t xml:space="preserve"> Dasar </w:t>
+      </w:r>
+      <w:proofErr w:type="spellStart"/>
+      <w:r>
+        <w:rPr>
+          <w:rFonts w:ascii="Times New Roman" w:hAnsi="Times New Roman" w:cs="Times New Roman"/>
+          <w:sz w:val="24"/>
+          <w:szCs w:val="24"/>
+        </w:rPr>
+        <w:t>Komputer</w:t>
+      </w:r>
+      <w:proofErr w:type="spellEnd"/>
+      <w:r>
+        <w:rPr>
+          <w:rFonts w:ascii="Times New Roman" w:hAnsi="Times New Roman" w:cs="Times New Roman"/>
+          <w:sz w:val="24"/>
+          <w:szCs w:val="24"/>
+        </w:rPr>
+        <w:t xml:space="preserve"> dan </w:t>
+      </w:r>
+      <w:proofErr w:type="spellStart"/>
+      <w:r>
+        <w:rPr>
+          <w:rFonts w:ascii="Times New Roman" w:hAnsi="Times New Roman" w:cs="Times New Roman"/>
+          <w:sz w:val="24"/>
+          <w:szCs w:val="24"/>
+        </w:rPr>
+        <w:t>Pemrograman</w:t>
+      </w:r>
+      <w:proofErr w:type="spellEnd"/>
     </w:p>
     <w:p>
       <w:pPr>
@@ -69,7 +135,29 @@
           <w:sz w:val="24"/>
           <w:szCs w:val="24"/>
         </w:rPr>
-        <w:t>Program Kasir Print &amp; Copy</w:t>
+        <w:t xml:space="preserve">Program </w:t>
+      </w:r>
+      <w:proofErr w:type="spellStart"/>
+      <w:r>
+        <w:rPr>
+          <w:rFonts w:ascii="Times New Roman" w:hAnsi="Times New Roman" w:cs="Times New Roman"/>
+          <w:b/>
+          <w:bCs/>
+          <w:sz w:val="24"/>
+          <w:szCs w:val="24"/>
+        </w:rPr>
+        <w:t>Kasir</w:t>
+      </w:r>
+      <w:proofErr w:type="spellEnd"/>
+      <w:r>
+        <w:rPr>
+          <w:rFonts w:ascii="Times New Roman" w:hAnsi="Times New Roman" w:cs="Times New Roman"/>
+          <w:b/>
+          <w:bCs/>
+          <w:sz w:val="24"/>
+          <w:szCs w:val="24"/>
+        </w:rPr>
+        <w:t xml:space="preserve"> Print &amp; Copy</w:t>
       </w:r>
     </w:p>
     <w:p>
@@ -85,13 +173,41 @@
           <w:szCs w:val="24"/>
         </w:rPr>
       </w:pPr>
-      <w:r>
-        <w:rPr>
-          <w:rFonts w:ascii="Times New Roman" w:hAnsi="Times New Roman" w:cs="Times New Roman"/>
-          <w:sz w:val="24"/>
-          <w:szCs w:val="24"/>
-        </w:rPr>
-        <w:t>Dzaki Amri Zaidaan (21120122130044)</w:t>
+      <w:proofErr w:type="spellStart"/>
+      <w:r>
+        <w:rPr>
+          <w:rFonts w:ascii="Times New Roman" w:hAnsi="Times New Roman" w:cs="Times New Roman"/>
+          <w:sz w:val="24"/>
+          <w:szCs w:val="24"/>
+        </w:rPr>
+        <w:t>Dzaki</w:t>
+      </w:r>
+      <w:proofErr w:type="spellEnd"/>
+      <w:r>
+        <w:rPr>
+          <w:rFonts w:ascii="Times New Roman" w:hAnsi="Times New Roman" w:cs="Times New Roman"/>
+          <w:sz w:val="24"/>
+          <w:szCs w:val="24"/>
+        </w:rPr>
+        <w:t xml:space="preserve"> Amri </w:t>
+      </w:r>
+      <w:proofErr w:type="spellStart"/>
+      <w:r>
+        <w:rPr>
+          <w:rFonts w:ascii="Times New Roman" w:hAnsi="Times New Roman" w:cs="Times New Roman"/>
+          <w:sz w:val="24"/>
+          <w:szCs w:val="24"/>
+        </w:rPr>
+        <w:t>Zaidaan</w:t>
+      </w:r>
+      <w:proofErr w:type="spellEnd"/>
+      <w:r>
+        <w:rPr>
+          <w:rFonts w:ascii="Times New Roman" w:hAnsi="Times New Roman" w:cs="Times New Roman"/>
+          <w:sz w:val="24"/>
+          <w:szCs w:val="24"/>
+        </w:rPr>
+        <w:t xml:space="preserve"> (21120122130044)</w:t>
       </w:r>
     </w:p>
     <w:p>
@@ -107,14 +223,70 @@
           <w:szCs w:val="24"/>
         </w:rPr>
       </w:pPr>
-      <w:r>
-        <w:rPr>
-          <w:rFonts w:ascii="Times New Roman" w:hAnsi="Times New Roman" w:cs="Times New Roman"/>
-          <w:sz w:val="24"/>
-          <w:szCs w:val="24"/>
-        </w:rPr>
-        <w:t>Departmen Teknik Komputer, Fakultas Teknik, Universitas Diponegoro</w:t>
-      </w:r>
+      <w:proofErr w:type="spellStart"/>
+      <w:r>
+        <w:rPr>
+          <w:rFonts w:ascii="Times New Roman" w:hAnsi="Times New Roman" w:cs="Times New Roman"/>
+          <w:sz w:val="24"/>
+          <w:szCs w:val="24"/>
+        </w:rPr>
+        <w:t>Departmen</w:t>
+      </w:r>
+      <w:proofErr w:type="spellEnd"/>
+      <w:r>
+        <w:rPr>
+          <w:rFonts w:ascii="Times New Roman" w:hAnsi="Times New Roman" w:cs="Times New Roman"/>
+          <w:sz w:val="24"/>
+          <w:szCs w:val="24"/>
+        </w:rPr>
+        <w:t xml:space="preserve"> Teknik </w:t>
+      </w:r>
+      <w:proofErr w:type="spellStart"/>
+      <w:r>
+        <w:rPr>
+          <w:rFonts w:ascii="Times New Roman" w:hAnsi="Times New Roman" w:cs="Times New Roman"/>
+          <w:sz w:val="24"/>
+          <w:szCs w:val="24"/>
+        </w:rPr>
+        <w:t>Komputer</w:t>
+      </w:r>
+      <w:proofErr w:type="spellEnd"/>
+      <w:r>
+        <w:rPr>
+          <w:rFonts w:ascii="Times New Roman" w:hAnsi="Times New Roman" w:cs="Times New Roman"/>
+          <w:sz w:val="24"/>
+          <w:szCs w:val="24"/>
+        </w:rPr>
+        <w:t xml:space="preserve">, </w:t>
+      </w:r>
+      <w:proofErr w:type="spellStart"/>
+      <w:r>
+        <w:rPr>
+          <w:rFonts w:ascii="Times New Roman" w:hAnsi="Times New Roman" w:cs="Times New Roman"/>
+          <w:sz w:val="24"/>
+          <w:szCs w:val="24"/>
+        </w:rPr>
+        <w:t>Fakultas</w:t>
+      </w:r>
+      <w:proofErr w:type="spellEnd"/>
+      <w:r>
+        <w:rPr>
+          <w:rFonts w:ascii="Times New Roman" w:hAnsi="Times New Roman" w:cs="Times New Roman"/>
+          <w:sz w:val="24"/>
+          <w:szCs w:val="24"/>
+        </w:rPr>
+        <w:t xml:space="preserve"> Teknik, Universitas </w:t>
+      </w:r>
+      <w:proofErr w:type="spellStart"/>
+      <w:r>
+        <w:rPr>
+          <w:rFonts w:ascii="Times New Roman" w:hAnsi="Times New Roman" w:cs="Times New Roman"/>
+          <w:sz w:val="24"/>
+          <w:szCs w:val="24"/>
+        </w:rPr>
+        <w:t>Diponegoro</w:t>
+      </w:r>
+      <w:proofErr w:type="spellEnd"/>
     </w:p>
     <w:p>
       <w:pPr>
@@ -135,7 +307,43 @@
           <w:sz w:val="24"/>
           <w:szCs w:val="24"/>
         </w:rPr>
-        <w:t>Jl. Prof. Soedarto, Tembalang, Semarang, Indonesia</w:t>
+        <w:t xml:space="preserve">Jl. Prof. </w:t>
+      </w:r>
+      <w:proofErr w:type="spellStart"/>
+      <w:r>
+        <w:rPr>
+          <w:rFonts w:ascii="Times New Roman" w:hAnsi="Times New Roman" w:cs="Times New Roman"/>
+          <w:sz w:val="24"/>
+          <w:szCs w:val="24"/>
+        </w:rPr>
+        <w:t>Soedarto</w:t>
+      </w:r>
+      <w:proofErr w:type="spellEnd"/>
+      <w:r>
+        <w:rPr>
+          <w:rFonts w:ascii="Times New Roman" w:hAnsi="Times New Roman" w:cs="Times New Roman"/>
+          <w:sz w:val="24"/>
+          <w:szCs w:val="24"/>
+        </w:rPr>
+        <w:t xml:space="preserve">, </w:t>
+      </w:r>
+      <w:proofErr w:type="spellStart"/>
+      <w:r>
+        <w:rPr>
+          <w:rFonts w:ascii="Times New Roman" w:hAnsi="Times New Roman" w:cs="Times New Roman"/>
+          <w:sz w:val="24"/>
+          <w:szCs w:val="24"/>
+        </w:rPr>
+        <w:t>Tembalang</w:t>
+      </w:r>
+      <w:proofErr w:type="spellEnd"/>
+      <w:r>
+        <w:rPr>
+          <w:rFonts w:ascii="Times New Roman" w:hAnsi="Times New Roman" w:cs="Times New Roman"/>
+          <w:sz w:val="24"/>
+          <w:szCs w:val="24"/>
+        </w:rPr>
+        <w:t>, Semarang, Indonesia</w:t>
       </w:r>
     </w:p>
     <w:p>
@@ -188,6 +396,7 @@
           <w:szCs w:val="24"/>
         </w:rPr>
       </w:pPr>
+      <w:proofErr w:type="spellStart"/>
       <w:r>
         <w:rPr>
           <w:rFonts w:ascii="Times New Roman" w:hAnsi="Times New Roman" w:cs="Times New Roman"/>
@@ -201,6 +410,7 @@
         </w:rPr>
         <w:t>Abstrak</w:t>
       </w:r>
+      <w:proofErr w:type="spellEnd"/>
     </w:p>
     <w:p>
       <w:pPr>
@@ -229,8 +439,10 @@
           <w:sz w:val="24"/>
           <w:szCs w:val="24"/>
         </w:rPr>
-        <w:t>Kata Kunci</w:t>
-      </w:r>
+        <w:t xml:space="preserve">Kata </w:t>
+      </w:r>
+      <w:proofErr w:type="spellStart"/>
+      <w:proofErr w:type="gramStart"/>
       <w:r>
         <w:rPr>
           <w:rFonts w:ascii="Times New Roman" w:hAnsi="Times New Roman" w:cs="Times New Roman"/>
@@ -242,7 +454,35 @@
           <w:sz w:val="24"/>
           <w:szCs w:val="24"/>
         </w:rPr>
-        <w:t xml:space="preserve"> : Python, Graphical User Interface</w:t>
+        <w:t>Kunci</w:t>
+      </w:r>
+      <w:proofErr w:type="spellEnd"/>
+      <w:r>
+        <w:rPr>
+          <w:rFonts w:ascii="Times New Roman" w:hAnsi="Times New Roman" w:cs="Times New Roman"/>
+          <w:b/>
+          <w:bCs/>
+          <w:i/>
+          <w:iCs/>
+          <w:color w:val="auto"/>
+          <w:sz w:val="24"/>
+          <w:szCs w:val="24"/>
+        </w:rPr>
+        <w:t xml:space="preserve"> :</w:t>
+      </w:r>
+      <w:proofErr w:type="gramEnd"/>
+      <w:r>
+        <w:rPr>
+          <w:rFonts w:ascii="Times New Roman" w:hAnsi="Times New Roman" w:cs="Times New Roman"/>
+          <w:b/>
+          <w:bCs/>
+          <w:i/>
+          <w:iCs/>
+          <w:color w:val="auto"/>
+          <w:sz w:val="24"/>
+          <w:szCs w:val="24"/>
+        </w:rPr>
+        <w:t xml:space="preserve"> Python, Graphical User Interface</w:t>
       </w:r>
     </w:p>
     <w:p>
@@ -264,6 +504,7 @@
           <w:szCs w:val="24"/>
         </w:rPr>
       </w:pPr>
+      <w:proofErr w:type="spellStart"/>
       <w:r>
         <w:rPr>
           <w:rFonts w:ascii="Times New Roman" w:hAnsi="Times New Roman" w:cs="Times New Roman"/>
@@ -275,6 +516,7 @@
         </w:rPr>
         <w:t>Pendahuluan</w:t>
       </w:r>
+      <w:proofErr w:type="spellEnd"/>
     </w:p>
     <w:p>
       <w:pPr>
@@ -304,8 +546,21 @@
           <w:sz w:val="24"/>
           <w:szCs w:val="24"/>
         </w:rPr>
-        <w:t>Dasar Teori</w:t>
-      </w:r>
+        <w:t xml:space="preserve">Dasar </w:t>
+      </w:r>
+      <w:proofErr w:type="spellStart"/>
+      <w:r>
+        <w:rPr>
+          <w:rFonts w:ascii="Times New Roman" w:hAnsi="Times New Roman" w:cs="Times New Roman"/>
+          <w:b/>
+          <w:bCs/>
+          <w:color w:val="auto"/>
+          <w:sz w:val="24"/>
+          <w:szCs w:val="24"/>
+        </w:rPr>
+        <w:t>Teori</w:t>
+      </w:r>
+      <w:proofErr w:type="spellEnd"/>
     </w:p>
     <w:p>
       <w:pPr>
@@ -355,39 +610,1057 @@
           <w:sz w:val="24"/>
           <w:szCs w:val="24"/>
         </w:rPr>
-        <w:t>Bahasa pemrograman Python diciptakan oleh Guido van Rossum pada awal tahun 1990 di Belanda sebagai pengganti bahasa pemrograman ABC. Python adalah bahasa pemrograman yang dapat dikembangkan oleh siapa saja karena bersifat open source. Artinya, Python dapat digunakan secara gratis tanpa memerlukan lisensi, dan dapat dikembangkan sesuai kemampuan penggunanya.</w:t>
-      </w:r>
-      <w:r>
-        <w:rPr>
-          <w:rFonts w:ascii="Times New Roman" w:hAnsi="Times New Roman" w:cs="Times New Roman"/>
-          <w:sz w:val="24"/>
-          <w:szCs w:val="24"/>
-        </w:rPr>
-        <w:t xml:space="preserve"> </w:t>
-      </w:r>
-      <w:r>
-        <w:rPr>
-          <w:rFonts w:ascii="Times New Roman" w:hAnsi="Times New Roman" w:cs="Times New Roman"/>
-          <w:sz w:val="24"/>
-          <w:szCs w:val="24"/>
-        </w:rPr>
-        <w:t xml:space="preserve">Python merupakan bahasa pemrograman </w:t>
-      </w:r>
-      <w:r>
-        <w:rPr>
-          <w:rFonts w:ascii="Times New Roman" w:hAnsi="Times New Roman" w:cs="Times New Roman"/>
-          <w:sz w:val="24"/>
-          <w:szCs w:val="24"/>
-        </w:rPr>
-        <w:t>interpretative multiguna yang berfokus pada tingkat keterbacaan kode. Python diklaim sebagai Bahasa yang dapat menggabungkan kapabilitas, kemampuan, dengan sintaks kode yang sangat jelas dan dilengkapi dengan fungsionalistas pustaka yang komprehensif serta didukung oleh komunitas yang besar</w:t>
-      </w:r>
-      <w:r>
-        <w:rPr>
-          <w:rFonts w:ascii="Times New Roman" w:hAnsi="Times New Roman" w:cs="Times New Roman"/>
-          <w:sz w:val="24"/>
-          <w:szCs w:val="24"/>
-        </w:rPr>
-        <w:t xml:space="preserve"> (Syahrudin, et. al, 2018)</w:t>
+        <w:t xml:space="preserve">Bahasa </w:t>
+      </w:r>
+      <w:proofErr w:type="spellStart"/>
+      <w:r>
+        <w:rPr>
+          <w:rFonts w:ascii="Times New Roman" w:hAnsi="Times New Roman" w:cs="Times New Roman"/>
+          <w:sz w:val="24"/>
+          <w:szCs w:val="24"/>
+        </w:rPr>
+        <w:t>pemrograman</w:t>
+      </w:r>
+      <w:proofErr w:type="spellEnd"/>
+      <w:r>
+        <w:rPr>
+          <w:rFonts w:ascii="Times New Roman" w:hAnsi="Times New Roman" w:cs="Times New Roman"/>
+          <w:sz w:val="24"/>
+          <w:szCs w:val="24"/>
+        </w:rPr>
+        <w:t xml:space="preserve"> Python </w:t>
+      </w:r>
+      <w:proofErr w:type="spellStart"/>
+      <w:r>
+        <w:rPr>
+          <w:rFonts w:ascii="Times New Roman" w:hAnsi="Times New Roman" w:cs="Times New Roman"/>
+          <w:sz w:val="24"/>
+          <w:szCs w:val="24"/>
+        </w:rPr>
+        <w:t>diciptakan</w:t>
+      </w:r>
+      <w:proofErr w:type="spellEnd"/>
+      <w:r>
+        <w:rPr>
+          <w:rFonts w:ascii="Times New Roman" w:hAnsi="Times New Roman" w:cs="Times New Roman"/>
+          <w:sz w:val="24"/>
+          <w:szCs w:val="24"/>
+        </w:rPr>
+        <w:t xml:space="preserve"> oleh Guido van Rossum pada </w:t>
+      </w:r>
+      <w:proofErr w:type="spellStart"/>
+      <w:r>
+        <w:rPr>
+          <w:rFonts w:ascii="Times New Roman" w:hAnsi="Times New Roman" w:cs="Times New Roman"/>
+          <w:sz w:val="24"/>
+          <w:szCs w:val="24"/>
+        </w:rPr>
+        <w:t>awal</w:t>
+      </w:r>
+      <w:proofErr w:type="spellEnd"/>
+      <w:r>
+        <w:rPr>
+          <w:rFonts w:ascii="Times New Roman" w:hAnsi="Times New Roman" w:cs="Times New Roman"/>
+          <w:sz w:val="24"/>
+          <w:szCs w:val="24"/>
+        </w:rPr>
+        <w:t xml:space="preserve"> </w:t>
+      </w:r>
+      <w:proofErr w:type="spellStart"/>
+      <w:r>
+        <w:rPr>
+          <w:rFonts w:ascii="Times New Roman" w:hAnsi="Times New Roman" w:cs="Times New Roman"/>
+          <w:sz w:val="24"/>
+          <w:szCs w:val="24"/>
+        </w:rPr>
+        <w:t>tahun</w:t>
+      </w:r>
+      <w:proofErr w:type="spellEnd"/>
+      <w:r>
+        <w:rPr>
+          <w:rFonts w:ascii="Times New Roman" w:hAnsi="Times New Roman" w:cs="Times New Roman"/>
+          <w:sz w:val="24"/>
+          <w:szCs w:val="24"/>
+        </w:rPr>
+        <w:t xml:space="preserve"> 1990 di Belanda </w:t>
+      </w:r>
+      <w:proofErr w:type="spellStart"/>
+      <w:r>
+        <w:rPr>
+          <w:rFonts w:ascii="Times New Roman" w:hAnsi="Times New Roman" w:cs="Times New Roman"/>
+          <w:sz w:val="24"/>
+          <w:szCs w:val="24"/>
+        </w:rPr>
+        <w:t>sebagai</w:t>
+      </w:r>
+      <w:proofErr w:type="spellEnd"/>
+      <w:r>
+        <w:rPr>
+          <w:rFonts w:ascii="Times New Roman" w:hAnsi="Times New Roman" w:cs="Times New Roman"/>
+          <w:sz w:val="24"/>
+          <w:szCs w:val="24"/>
+        </w:rPr>
+        <w:t xml:space="preserve"> </w:t>
+      </w:r>
+      <w:proofErr w:type="spellStart"/>
+      <w:r>
+        <w:rPr>
+          <w:rFonts w:ascii="Times New Roman" w:hAnsi="Times New Roman" w:cs="Times New Roman"/>
+          <w:sz w:val="24"/>
+          <w:szCs w:val="24"/>
+        </w:rPr>
+        <w:t>pengganti</w:t>
+      </w:r>
+      <w:proofErr w:type="spellEnd"/>
+      <w:r>
+        <w:rPr>
+          <w:rFonts w:ascii="Times New Roman" w:hAnsi="Times New Roman" w:cs="Times New Roman"/>
+          <w:sz w:val="24"/>
+          <w:szCs w:val="24"/>
+        </w:rPr>
+        <w:t xml:space="preserve"> </w:t>
+      </w:r>
+      <w:proofErr w:type="spellStart"/>
+      <w:r>
+        <w:rPr>
+          <w:rFonts w:ascii="Times New Roman" w:hAnsi="Times New Roman" w:cs="Times New Roman"/>
+          <w:sz w:val="24"/>
+          <w:szCs w:val="24"/>
+        </w:rPr>
+        <w:t>bahasa</w:t>
+      </w:r>
+      <w:proofErr w:type="spellEnd"/>
+      <w:r>
+        <w:rPr>
+          <w:rFonts w:ascii="Times New Roman" w:hAnsi="Times New Roman" w:cs="Times New Roman"/>
+          <w:sz w:val="24"/>
+          <w:szCs w:val="24"/>
+        </w:rPr>
+        <w:t xml:space="preserve"> </w:t>
+      </w:r>
+      <w:proofErr w:type="spellStart"/>
+      <w:r>
+        <w:rPr>
+          <w:rFonts w:ascii="Times New Roman" w:hAnsi="Times New Roman" w:cs="Times New Roman"/>
+          <w:sz w:val="24"/>
+          <w:szCs w:val="24"/>
+        </w:rPr>
+        <w:t>pemrograman</w:t>
+      </w:r>
+      <w:proofErr w:type="spellEnd"/>
+      <w:r>
+        <w:rPr>
+          <w:rFonts w:ascii="Times New Roman" w:hAnsi="Times New Roman" w:cs="Times New Roman"/>
+          <w:sz w:val="24"/>
+          <w:szCs w:val="24"/>
+        </w:rPr>
+        <w:t xml:space="preserve"> ABC. Python </w:t>
+      </w:r>
+      <w:proofErr w:type="spellStart"/>
+      <w:r>
+        <w:rPr>
+          <w:rFonts w:ascii="Times New Roman" w:hAnsi="Times New Roman" w:cs="Times New Roman"/>
+          <w:sz w:val="24"/>
+          <w:szCs w:val="24"/>
+        </w:rPr>
+        <w:t>adalah</w:t>
+      </w:r>
+      <w:proofErr w:type="spellEnd"/>
+      <w:r>
+        <w:rPr>
+          <w:rFonts w:ascii="Times New Roman" w:hAnsi="Times New Roman" w:cs="Times New Roman"/>
+          <w:sz w:val="24"/>
+          <w:szCs w:val="24"/>
+        </w:rPr>
+        <w:t xml:space="preserve"> </w:t>
+      </w:r>
+      <w:proofErr w:type="spellStart"/>
+      <w:r>
+        <w:rPr>
+          <w:rFonts w:ascii="Times New Roman" w:hAnsi="Times New Roman" w:cs="Times New Roman"/>
+          <w:sz w:val="24"/>
+          <w:szCs w:val="24"/>
+        </w:rPr>
+        <w:t>bahasa</w:t>
+      </w:r>
+      <w:proofErr w:type="spellEnd"/>
+      <w:r>
+        <w:rPr>
+          <w:rFonts w:ascii="Times New Roman" w:hAnsi="Times New Roman" w:cs="Times New Roman"/>
+          <w:sz w:val="24"/>
+          <w:szCs w:val="24"/>
+        </w:rPr>
+        <w:t xml:space="preserve"> </w:t>
+      </w:r>
+      <w:proofErr w:type="spellStart"/>
+      <w:r>
+        <w:rPr>
+          <w:rFonts w:ascii="Times New Roman" w:hAnsi="Times New Roman" w:cs="Times New Roman"/>
+          <w:sz w:val="24"/>
+          <w:szCs w:val="24"/>
+        </w:rPr>
+        <w:t>pemrograman</w:t>
+      </w:r>
+      <w:proofErr w:type="spellEnd"/>
+      <w:r>
+        <w:rPr>
+          <w:rFonts w:ascii="Times New Roman" w:hAnsi="Times New Roman" w:cs="Times New Roman"/>
+          <w:sz w:val="24"/>
+          <w:szCs w:val="24"/>
+        </w:rPr>
+        <w:t xml:space="preserve"> yang </w:t>
+      </w:r>
+      <w:proofErr w:type="spellStart"/>
+      <w:r>
+        <w:rPr>
+          <w:rFonts w:ascii="Times New Roman" w:hAnsi="Times New Roman" w:cs="Times New Roman"/>
+          <w:sz w:val="24"/>
+          <w:szCs w:val="24"/>
+        </w:rPr>
+        <w:t>dapat</w:t>
+      </w:r>
+      <w:proofErr w:type="spellEnd"/>
+      <w:r>
+        <w:rPr>
+          <w:rFonts w:ascii="Times New Roman" w:hAnsi="Times New Roman" w:cs="Times New Roman"/>
+          <w:sz w:val="24"/>
+          <w:szCs w:val="24"/>
+        </w:rPr>
+        <w:t xml:space="preserve"> </w:t>
+      </w:r>
+      <w:proofErr w:type="spellStart"/>
+      <w:r>
+        <w:rPr>
+          <w:rFonts w:ascii="Times New Roman" w:hAnsi="Times New Roman" w:cs="Times New Roman"/>
+          <w:sz w:val="24"/>
+          <w:szCs w:val="24"/>
+        </w:rPr>
+        <w:t>dikembangkan</w:t>
+      </w:r>
+      <w:proofErr w:type="spellEnd"/>
+      <w:r>
+        <w:rPr>
+          <w:rFonts w:ascii="Times New Roman" w:hAnsi="Times New Roman" w:cs="Times New Roman"/>
+          <w:sz w:val="24"/>
+          <w:szCs w:val="24"/>
+        </w:rPr>
+        <w:t xml:space="preserve"> oleh </w:t>
+      </w:r>
+      <w:proofErr w:type="spellStart"/>
+      <w:r>
+        <w:rPr>
+          <w:rFonts w:ascii="Times New Roman" w:hAnsi="Times New Roman" w:cs="Times New Roman"/>
+          <w:sz w:val="24"/>
+          <w:szCs w:val="24"/>
+        </w:rPr>
+        <w:t>siapa</w:t>
+      </w:r>
+      <w:proofErr w:type="spellEnd"/>
+      <w:r>
+        <w:rPr>
+          <w:rFonts w:ascii="Times New Roman" w:hAnsi="Times New Roman" w:cs="Times New Roman"/>
+          <w:sz w:val="24"/>
+          <w:szCs w:val="24"/>
+        </w:rPr>
+        <w:t xml:space="preserve"> </w:t>
+      </w:r>
+      <w:proofErr w:type="spellStart"/>
+      <w:r>
+        <w:rPr>
+          <w:rFonts w:ascii="Times New Roman" w:hAnsi="Times New Roman" w:cs="Times New Roman"/>
+          <w:sz w:val="24"/>
+          <w:szCs w:val="24"/>
+        </w:rPr>
+        <w:t>saja</w:t>
+      </w:r>
+      <w:proofErr w:type="spellEnd"/>
+      <w:r>
+        <w:rPr>
+          <w:rFonts w:ascii="Times New Roman" w:hAnsi="Times New Roman" w:cs="Times New Roman"/>
+          <w:sz w:val="24"/>
+          <w:szCs w:val="24"/>
+        </w:rPr>
+        <w:t xml:space="preserve"> </w:t>
+      </w:r>
+      <w:proofErr w:type="spellStart"/>
+      <w:r>
+        <w:rPr>
+          <w:rFonts w:ascii="Times New Roman" w:hAnsi="Times New Roman" w:cs="Times New Roman"/>
+          <w:sz w:val="24"/>
+          <w:szCs w:val="24"/>
+        </w:rPr>
+        <w:t>karena</w:t>
+      </w:r>
+      <w:proofErr w:type="spellEnd"/>
+      <w:r>
+        <w:rPr>
+          <w:rFonts w:ascii="Times New Roman" w:hAnsi="Times New Roman" w:cs="Times New Roman"/>
+          <w:sz w:val="24"/>
+          <w:szCs w:val="24"/>
+        </w:rPr>
+        <w:t xml:space="preserve"> </w:t>
+      </w:r>
+      <w:proofErr w:type="spellStart"/>
+      <w:r>
+        <w:rPr>
+          <w:rFonts w:ascii="Times New Roman" w:hAnsi="Times New Roman" w:cs="Times New Roman"/>
+          <w:sz w:val="24"/>
+          <w:szCs w:val="24"/>
+        </w:rPr>
+        <w:t>bersifat</w:t>
+      </w:r>
+      <w:proofErr w:type="spellEnd"/>
+      <w:r>
+        <w:rPr>
+          <w:rFonts w:ascii="Times New Roman" w:hAnsi="Times New Roman" w:cs="Times New Roman"/>
+          <w:sz w:val="24"/>
+          <w:szCs w:val="24"/>
+        </w:rPr>
+        <w:t xml:space="preserve"> open source. </w:t>
+      </w:r>
+      <w:proofErr w:type="spellStart"/>
+      <w:r>
+        <w:rPr>
+          <w:rFonts w:ascii="Times New Roman" w:hAnsi="Times New Roman" w:cs="Times New Roman"/>
+          <w:sz w:val="24"/>
+          <w:szCs w:val="24"/>
+        </w:rPr>
+        <w:t>Artinya</w:t>
+      </w:r>
+      <w:proofErr w:type="spellEnd"/>
+      <w:r>
+        <w:rPr>
+          <w:rFonts w:ascii="Times New Roman" w:hAnsi="Times New Roman" w:cs="Times New Roman"/>
+          <w:sz w:val="24"/>
+          <w:szCs w:val="24"/>
+        </w:rPr>
+        <w:t xml:space="preserve">, Python </w:t>
+      </w:r>
+      <w:proofErr w:type="spellStart"/>
+      <w:r>
+        <w:rPr>
+          <w:rFonts w:ascii="Times New Roman" w:hAnsi="Times New Roman" w:cs="Times New Roman"/>
+          <w:sz w:val="24"/>
+          <w:szCs w:val="24"/>
+        </w:rPr>
+        <w:t>dapat</w:t>
+      </w:r>
+      <w:proofErr w:type="spellEnd"/>
+      <w:r>
+        <w:rPr>
+          <w:rFonts w:ascii="Times New Roman" w:hAnsi="Times New Roman" w:cs="Times New Roman"/>
+          <w:sz w:val="24"/>
+          <w:szCs w:val="24"/>
+        </w:rPr>
+        <w:t xml:space="preserve"> </w:t>
+      </w:r>
+      <w:proofErr w:type="spellStart"/>
+      <w:r>
+        <w:rPr>
+          <w:rFonts w:ascii="Times New Roman" w:hAnsi="Times New Roman" w:cs="Times New Roman"/>
+          <w:sz w:val="24"/>
+          <w:szCs w:val="24"/>
+        </w:rPr>
+        <w:t>digunakan</w:t>
+      </w:r>
+      <w:proofErr w:type="spellEnd"/>
+      <w:r>
+        <w:rPr>
+          <w:rFonts w:ascii="Times New Roman" w:hAnsi="Times New Roman" w:cs="Times New Roman"/>
+          <w:sz w:val="24"/>
+          <w:szCs w:val="24"/>
+        </w:rPr>
+        <w:t xml:space="preserve"> </w:t>
+      </w:r>
+      <w:proofErr w:type="spellStart"/>
+      <w:r>
+        <w:rPr>
+          <w:rFonts w:ascii="Times New Roman" w:hAnsi="Times New Roman" w:cs="Times New Roman"/>
+          <w:sz w:val="24"/>
+          <w:szCs w:val="24"/>
+        </w:rPr>
+        <w:t>secara</w:t>
+      </w:r>
+      <w:proofErr w:type="spellEnd"/>
+      <w:r>
+        <w:rPr>
+          <w:rFonts w:ascii="Times New Roman" w:hAnsi="Times New Roman" w:cs="Times New Roman"/>
+          <w:sz w:val="24"/>
+          <w:szCs w:val="24"/>
+        </w:rPr>
+        <w:t xml:space="preserve"> gratis </w:t>
+      </w:r>
+      <w:proofErr w:type="spellStart"/>
+      <w:r>
+        <w:rPr>
+          <w:rFonts w:ascii="Times New Roman" w:hAnsi="Times New Roman" w:cs="Times New Roman"/>
+          <w:sz w:val="24"/>
+          <w:szCs w:val="24"/>
+        </w:rPr>
+        <w:t>tanpa</w:t>
+      </w:r>
+      <w:proofErr w:type="spellEnd"/>
+      <w:r>
+        <w:rPr>
+          <w:rFonts w:ascii="Times New Roman" w:hAnsi="Times New Roman" w:cs="Times New Roman"/>
+          <w:sz w:val="24"/>
+          <w:szCs w:val="24"/>
+        </w:rPr>
+        <w:t xml:space="preserve"> </w:t>
+      </w:r>
+      <w:proofErr w:type="spellStart"/>
+      <w:r>
+        <w:rPr>
+          <w:rFonts w:ascii="Times New Roman" w:hAnsi="Times New Roman" w:cs="Times New Roman"/>
+          <w:sz w:val="24"/>
+          <w:szCs w:val="24"/>
+        </w:rPr>
+        <w:t>memerlukan</w:t>
+      </w:r>
+      <w:proofErr w:type="spellEnd"/>
+      <w:r>
+        <w:rPr>
+          <w:rFonts w:ascii="Times New Roman" w:hAnsi="Times New Roman" w:cs="Times New Roman"/>
+          <w:sz w:val="24"/>
+          <w:szCs w:val="24"/>
+        </w:rPr>
+        <w:t xml:space="preserve"> </w:t>
+      </w:r>
+      <w:proofErr w:type="spellStart"/>
+      <w:r>
+        <w:rPr>
+          <w:rFonts w:ascii="Times New Roman" w:hAnsi="Times New Roman" w:cs="Times New Roman"/>
+          <w:sz w:val="24"/>
+          <w:szCs w:val="24"/>
+        </w:rPr>
+        <w:t>lisensi</w:t>
+      </w:r>
+      <w:proofErr w:type="spellEnd"/>
+      <w:r>
+        <w:rPr>
+          <w:rFonts w:ascii="Times New Roman" w:hAnsi="Times New Roman" w:cs="Times New Roman"/>
+          <w:sz w:val="24"/>
+          <w:szCs w:val="24"/>
+        </w:rPr>
+        <w:t xml:space="preserve">, dan </w:t>
+      </w:r>
+      <w:proofErr w:type="spellStart"/>
+      <w:r>
+        <w:rPr>
+          <w:rFonts w:ascii="Times New Roman" w:hAnsi="Times New Roman" w:cs="Times New Roman"/>
+          <w:sz w:val="24"/>
+          <w:szCs w:val="24"/>
+        </w:rPr>
+        <w:t>dapat</w:t>
+      </w:r>
+      <w:proofErr w:type="spellEnd"/>
+      <w:r>
+        <w:rPr>
+          <w:rFonts w:ascii="Times New Roman" w:hAnsi="Times New Roman" w:cs="Times New Roman"/>
+          <w:sz w:val="24"/>
+          <w:szCs w:val="24"/>
+        </w:rPr>
+        <w:t xml:space="preserve"> </w:t>
+      </w:r>
+      <w:proofErr w:type="spellStart"/>
+      <w:r>
+        <w:rPr>
+          <w:rFonts w:ascii="Times New Roman" w:hAnsi="Times New Roman" w:cs="Times New Roman"/>
+          <w:sz w:val="24"/>
+          <w:szCs w:val="24"/>
+        </w:rPr>
+        <w:t>dikembangkan</w:t>
+      </w:r>
+      <w:proofErr w:type="spellEnd"/>
+      <w:r>
+        <w:rPr>
+          <w:rFonts w:ascii="Times New Roman" w:hAnsi="Times New Roman" w:cs="Times New Roman"/>
+          <w:sz w:val="24"/>
+          <w:szCs w:val="24"/>
+        </w:rPr>
+        <w:t xml:space="preserve"> </w:t>
+      </w:r>
+      <w:proofErr w:type="spellStart"/>
+      <w:r>
+        <w:rPr>
+          <w:rFonts w:ascii="Times New Roman" w:hAnsi="Times New Roman" w:cs="Times New Roman"/>
+          <w:sz w:val="24"/>
+          <w:szCs w:val="24"/>
+        </w:rPr>
+        <w:t>sesuai</w:t>
+      </w:r>
+      <w:proofErr w:type="spellEnd"/>
+      <w:r>
+        <w:rPr>
+          <w:rFonts w:ascii="Times New Roman" w:hAnsi="Times New Roman" w:cs="Times New Roman"/>
+          <w:sz w:val="24"/>
+          <w:szCs w:val="24"/>
+        </w:rPr>
+        <w:t xml:space="preserve"> </w:t>
+      </w:r>
+      <w:proofErr w:type="spellStart"/>
+      <w:r>
+        <w:rPr>
+          <w:rFonts w:ascii="Times New Roman" w:hAnsi="Times New Roman" w:cs="Times New Roman"/>
+          <w:sz w:val="24"/>
+          <w:szCs w:val="24"/>
+        </w:rPr>
+        <w:t>kemampuan</w:t>
+      </w:r>
+      <w:proofErr w:type="spellEnd"/>
+      <w:r>
+        <w:rPr>
+          <w:rFonts w:ascii="Times New Roman" w:hAnsi="Times New Roman" w:cs="Times New Roman"/>
+          <w:sz w:val="24"/>
+          <w:szCs w:val="24"/>
+        </w:rPr>
+        <w:t xml:space="preserve"> </w:t>
+      </w:r>
+      <w:proofErr w:type="spellStart"/>
+      <w:r>
+        <w:rPr>
+          <w:rFonts w:ascii="Times New Roman" w:hAnsi="Times New Roman" w:cs="Times New Roman"/>
+          <w:sz w:val="24"/>
+          <w:szCs w:val="24"/>
+        </w:rPr>
+        <w:t>penggunanya</w:t>
+      </w:r>
+      <w:proofErr w:type="spellEnd"/>
+      <w:r>
+        <w:rPr>
+          <w:rFonts w:ascii="Times New Roman" w:hAnsi="Times New Roman" w:cs="Times New Roman"/>
+          <w:sz w:val="24"/>
+          <w:szCs w:val="24"/>
+        </w:rPr>
+        <w:t>.</w:t>
+      </w:r>
+      <w:r>
+        <w:rPr>
+          <w:rFonts w:ascii="Times New Roman" w:hAnsi="Times New Roman" w:cs="Times New Roman"/>
+          <w:sz w:val="24"/>
+          <w:szCs w:val="24"/>
+        </w:rPr>
+        <w:t xml:space="preserve"> </w:t>
+      </w:r>
+      <w:r>
+        <w:rPr>
+          <w:rFonts w:ascii="Times New Roman" w:hAnsi="Times New Roman" w:cs="Times New Roman"/>
+          <w:sz w:val="24"/>
+          <w:szCs w:val="24"/>
+        </w:rPr>
+        <w:t xml:space="preserve">Python </w:t>
+      </w:r>
+      <w:proofErr w:type="spellStart"/>
+      <w:r>
+        <w:rPr>
+          <w:rFonts w:ascii="Times New Roman" w:hAnsi="Times New Roman" w:cs="Times New Roman"/>
+          <w:sz w:val="24"/>
+          <w:szCs w:val="24"/>
+        </w:rPr>
+        <w:t>merupakan</w:t>
+      </w:r>
+      <w:proofErr w:type="spellEnd"/>
+      <w:r>
+        <w:rPr>
+          <w:rFonts w:ascii="Times New Roman" w:hAnsi="Times New Roman" w:cs="Times New Roman"/>
+          <w:sz w:val="24"/>
+          <w:szCs w:val="24"/>
+        </w:rPr>
+        <w:t xml:space="preserve"> </w:t>
+      </w:r>
+      <w:proofErr w:type="spellStart"/>
+      <w:r>
+        <w:rPr>
+          <w:rFonts w:ascii="Times New Roman" w:hAnsi="Times New Roman" w:cs="Times New Roman"/>
+          <w:sz w:val="24"/>
+          <w:szCs w:val="24"/>
+        </w:rPr>
+        <w:t>bahasa</w:t>
+      </w:r>
+      <w:proofErr w:type="spellEnd"/>
+      <w:r>
+        <w:rPr>
+          <w:rFonts w:ascii="Times New Roman" w:hAnsi="Times New Roman" w:cs="Times New Roman"/>
+          <w:sz w:val="24"/>
+          <w:szCs w:val="24"/>
+        </w:rPr>
+        <w:t xml:space="preserve"> </w:t>
+      </w:r>
+      <w:proofErr w:type="spellStart"/>
+      <w:r>
+        <w:rPr>
+          <w:rFonts w:ascii="Times New Roman" w:hAnsi="Times New Roman" w:cs="Times New Roman"/>
+          <w:sz w:val="24"/>
+          <w:szCs w:val="24"/>
+        </w:rPr>
+        <w:t>pemrograman</w:t>
+      </w:r>
+      <w:proofErr w:type="spellEnd"/>
+      <w:r>
+        <w:rPr>
+          <w:rFonts w:ascii="Times New Roman" w:hAnsi="Times New Roman" w:cs="Times New Roman"/>
+          <w:sz w:val="24"/>
+          <w:szCs w:val="24"/>
+        </w:rPr>
+        <w:t xml:space="preserve"> </w:t>
+      </w:r>
+      <w:r>
+        <w:rPr>
+          <w:rFonts w:ascii="Times New Roman" w:hAnsi="Times New Roman" w:cs="Times New Roman"/>
+          <w:sz w:val="24"/>
+          <w:szCs w:val="24"/>
+        </w:rPr>
+        <w:t xml:space="preserve">interpretative </w:t>
+      </w:r>
+      <w:proofErr w:type="spellStart"/>
+      <w:r>
+        <w:rPr>
+          <w:rFonts w:ascii="Times New Roman" w:hAnsi="Times New Roman" w:cs="Times New Roman"/>
+          <w:sz w:val="24"/>
+          <w:szCs w:val="24"/>
+        </w:rPr>
+        <w:t>multiguna</w:t>
+      </w:r>
+      <w:proofErr w:type="spellEnd"/>
+      <w:r>
+        <w:rPr>
+          <w:rFonts w:ascii="Times New Roman" w:hAnsi="Times New Roman" w:cs="Times New Roman"/>
+          <w:sz w:val="24"/>
+          <w:szCs w:val="24"/>
+        </w:rPr>
+        <w:t xml:space="preserve"> yang </w:t>
+      </w:r>
+      <w:proofErr w:type="spellStart"/>
+      <w:r>
+        <w:rPr>
+          <w:rFonts w:ascii="Times New Roman" w:hAnsi="Times New Roman" w:cs="Times New Roman"/>
+          <w:sz w:val="24"/>
+          <w:szCs w:val="24"/>
+        </w:rPr>
+        <w:t>berfokus</w:t>
+      </w:r>
+      <w:proofErr w:type="spellEnd"/>
+      <w:r>
+        <w:rPr>
+          <w:rFonts w:ascii="Times New Roman" w:hAnsi="Times New Roman" w:cs="Times New Roman"/>
+          <w:sz w:val="24"/>
+          <w:szCs w:val="24"/>
+        </w:rPr>
+        <w:t xml:space="preserve"> pada </w:t>
+      </w:r>
+      <w:proofErr w:type="spellStart"/>
+      <w:r>
+        <w:rPr>
+          <w:rFonts w:ascii="Times New Roman" w:hAnsi="Times New Roman" w:cs="Times New Roman"/>
+          <w:sz w:val="24"/>
+          <w:szCs w:val="24"/>
+        </w:rPr>
+        <w:t>tingkat</w:t>
+      </w:r>
+      <w:proofErr w:type="spellEnd"/>
+      <w:r>
+        <w:rPr>
+          <w:rFonts w:ascii="Times New Roman" w:hAnsi="Times New Roman" w:cs="Times New Roman"/>
+          <w:sz w:val="24"/>
+          <w:szCs w:val="24"/>
+        </w:rPr>
+        <w:t xml:space="preserve"> </w:t>
+      </w:r>
+      <w:proofErr w:type="spellStart"/>
+      <w:r>
+        <w:rPr>
+          <w:rFonts w:ascii="Times New Roman" w:hAnsi="Times New Roman" w:cs="Times New Roman"/>
+          <w:sz w:val="24"/>
+          <w:szCs w:val="24"/>
+        </w:rPr>
+        <w:t>keterbacaan</w:t>
+      </w:r>
+      <w:proofErr w:type="spellEnd"/>
+      <w:r>
+        <w:rPr>
+          <w:rFonts w:ascii="Times New Roman" w:hAnsi="Times New Roman" w:cs="Times New Roman"/>
+          <w:sz w:val="24"/>
+          <w:szCs w:val="24"/>
+        </w:rPr>
+        <w:t xml:space="preserve"> </w:t>
+      </w:r>
+      <w:proofErr w:type="spellStart"/>
+      <w:r>
+        <w:rPr>
+          <w:rFonts w:ascii="Times New Roman" w:hAnsi="Times New Roman" w:cs="Times New Roman"/>
+          <w:sz w:val="24"/>
+          <w:szCs w:val="24"/>
+        </w:rPr>
+        <w:t>kode</w:t>
+      </w:r>
+      <w:proofErr w:type="spellEnd"/>
+      <w:r>
+        <w:rPr>
+          <w:rFonts w:ascii="Times New Roman" w:hAnsi="Times New Roman" w:cs="Times New Roman"/>
+          <w:sz w:val="24"/>
+          <w:szCs w:val="24"/>
+        </w:rPr>
+        <w:t xml:space="preserve">. Python </w:t>
+      </w:r>
+      <w:proofErr w:type="spellStart"/>
+      <w:r>
+        <w:rPr>
+          <w:rFonts w:ascii="Times New Roman" w:hAnsi="Times New Roman" w:cs="Times New Roman"/>
+          <w:sz w:val="24"/>
+          <w:szCs w:val="24"/>
+        </w:rPr>
+        <w:t>diklaim</w:t>
+      </w:r>
+      <w:proofErr w:type="spellEnd"/>
+      <w:r>
+        <w:rPr>
+          <w:rFonts w:ascii="Times New Roman" w:hAnsi="Times New Roman" w:cs="Times New Roman"/>
+          <w:sz w:val="24"/>
+          <w:szCs w:val="24"/>
+        </w:rPr>
+        <w:t xml:space="preserve"> </w:t>
+      </w:r>
+      <w:proofErr w:type="spellStart"/>
+      <w:r>
+        <w:rPr>
+          <w:rFonts w:ascii="Times New Roman" w:hAnsi="Times New Roman" w:cs="Times New Roman"/>
+          <w:sz w:val="24"/>
+          <w:szCs w:val="24"/>
+        </w:rPr>
+        <w:t>sebagai</w:t>
+      </w:r>
+      <w:proofErr w:type="spellEnd"/>
+      <w:r>
+        <w:rPr>
+          <w:rFonts w:ascii="Times New Roman" w:hAnsi="Times New Roman" w:cs="Times New Roman"/>
+          <w:sz w:val="24"/>
+          <w:szCs w:val="24"/>
+        </w:rPr>
+        <w:t xml:space="preserve"> Bahasa yang </w:t>
+      </w:r>
+      <w:proofErr w:type="spellStart"/>
+      <w:r>
+        <w:rPr>
+          <w:rFonts w:ascii="Times New Roman" w:hAnsi="Times New Roman" w:cs="Times New Roman"/>
+          <w:sz w:val="24"/>
+          <w:szCs w:val="24"/>
+        </w:rPr>
+        <w:t>dapat</w:t>
+      </w:r>
+      <w:proofErr w:type="spellEnd"/>
+      <w:r>
+        <w:rPr>
+          <w:rFonts w:ascii="Times New Roman" w:hAnsi="Times New Roman" w:cs="Times New Roman"/>
+          <w:sz w:val="24"/>
+          <w:szCs w:val="24"/>
+        </w:rPr>
+        <w:t xml:space="preserve"> </w:t>
+      </w:r>
+      <w:proofErr w:type="spellStart"/>
+      <w:r>
+        <w:rPr>
+          <w:rFonts w:ascii="Times New Roman" w:hAnsi="Times New Roman" w:cs="Times New Roman"/>
+          <w:sz w:val="24"/>
+          <w:szCs w:val="24"/>
+        </w:rPr>
+        <w:t>menggabungkan</w:t>
+      </w:r>
+      <w:proofErr w:type="spellEnd"/>
+      <w:r>
+        <w:rPr>
+          <w:rFonts w:ascii="Times New Roman" w:hAnsi="Times New Roman" w:cs="Times New Roman"/>
+          <w:sz w:val="24"/>
+          <w:szCs w:val="24"/>
+        </w:rPr>
+        <w:t xml:space="preserve"> </w:t>
+      </w:r>
+      <w:proofErr w:type="spellStart"/>
+      <w:r>
+        <w:rPr>
+          <w:rFonts w:ascii="Times New Roman" w:hAnsi="Times New Roman" w:cs="Times New Roman"/>
+          <w:sz w:val="24"/>
+          <w:szCs w:val="24"/>
+        </w:rPr>
+        <w:t>kapabilitas</w:t>
+      </w:r>
+      <w:proofErr w:type="spellEnd"/>
+      <w:r>
+        <w:rPr>
+          <w:rFonts w:ascii="Times New Roman" w:hAnsi="Times New Roman" w:cs="Times New Roman"/>
+          <w:sz w:val="24"/>
+          <w:szCs w:val="24"/>
+        </w:rPr>
+        <w:t xml:space="preserve">, </w:t>
+      </w:r>
+      <w:proofErr w:type="spellStart"/>
+      <w:r>
+        <w:rPr>
+          <w:rFonts w:ascii="Times New Roman" w:hAnsi="Times New Roman" w:cs="Times New Roman"/>
+          <w:sz w:val="24"/>
+          <w:szCs w:val="24"/>
+        </w:rPr>
+        <w:t>kemampuan</w:t>
+      </w:r>
+      <w:proofErr w:type="spellEnd"/>
+      <w:r>
+        <w:rPr>
+          <w:rFonts w:ascii="Times New Roman" w:hAnsi="Times New Roman" w:cs="Times New Roman"/>
+          <w:sz w:val="24"/>
+          <w:szCs w:val="24"/>
+        </w:rPr>
+        <w:t xml:space="preserve">, </w:t>
+      </w:r>
+      <w:proofErr w:type="spellStart"/>
+      <w:r>
+        <w:rPr>
+          <w:rFonts w:ascii="Times New Roman" w:hAnsi="Times New Roman" w:cs="Times New Roman"/>
+          <w:sz w:val="24"/>
+          <w:szCs w:val="24"/>
+        </w:rPr>
+        <w:t>dengan</w:t>
+      </w:r>
+      <w:proofErr w:type="spellEnd"/>
+      <w:r>
+        <w:rPr>
+          <w:rFonts w:ascii="Times New Roman" w:hAnsi="Times New Roman" w:cs="Times New Roman"/>
+          <w:sz w:val="24"/>
+          <w:szCs w:val="24"/>
+        </w:rPr>
+        <w:t xml:space="preserve"> </w:t>
+      </w:r>
+      <w:proofErr w:type="spellStart"/>
+      <w:r>
+        <w:rPr>
+          <w:rFonts w:ascii="Times New Roman" w:hAnsi="Times New Roman" w:cs="Times New Roman"/>
+          <w:sz w:val="24"/>
+          <w:szCs w:val="24"/>
+        </w:rPr>
+        <w:t>sintaks</w:t>
+      </w:r>
+      <w:proofErr w:type="spellEnd"/>
+      <w:r>
+        <w:rPr>
+          <w:rFonts w:ascii="Times New Roman" w:hAnsi="Times New Roman" w:cs="Times New Roman"/>
+          <w:sz w:val="24"/>
+          <w:szCs w:val="24"/>
+        </w:rPr>
+        <w:t xml:space="preserve"> </w:t>
+      </w:r>
+      <w:proofErr w:type="spellStart"/>
+      <w:r>
+        <w:rPr>
+          <w:rFonts w:ascii="Times New Roman" w:hAnsi="Times New Roman" w:cs="Times New Roman"/>
+          <w:sz w:val="24"/>
+          <w:szCs w:val="24"/>
+        </w:rPr>
+        <w:t>kode</w:t>
+      </w:r>
+      <w:proofErr w:type="spellEnd"/>
+      <w:r>
+        <w:rPr>
+          <w:rFonts w:ascii="Times New Roman" w:hAnsi="Times New Roman" w:cs="Times New Roman"/>
+          <w:sz w:val="24"/>
+          <w:szCs w:val="24"/>
+        </w:rPr>
+        <w:t xml:space="preserve"> yang sangat </w:t>
+      </w:r>
+      <w:proofErr w:type="spellStart"/>
+      <w:r>
+        <w:rPr>
+          <w:rFonts w:ascii="Times New Roman" w:hAnsi="Times New Roman" w:cs="Times New Roman"/>
+          <w:sz w:val="24"/>
+          <w:szCs w:val="24"/>
+        </w:rPr>
+        <w:t>jelas</w:t>
+      </w:r>
+      <w:proofErr w:type="spellEnd"/>
+      <w:r>
+        <w:rPr>
+          <w:rFonts w:ascii="Times New Roman" w:hAnsi="Times New Roman" w:cs="Times New Roman"/>
+          <w:sz w:val="24"/>
+          <w:szCs w:val="24"/>
+        </w:rPr>
+        <w:t xml:space="preserve"> dan </w:t>
+      </w:r>
+      <w:proofErr w:type="spellStart"/>
+      <w:r>
+        <w:rPr>
+          <w:rFonts w:ascii="Times New Roman" w:hAnsi="Times New Roman" w:cs="Times New Roman"/>
+          <w:sz w:val="24"/>
+          <w:szCs w:val="24"/>
+        </w:rPr>
+        <w:t>dilengkapi</w:t>
+      </w:r>
+      <w:proofErr w:type="spellEnd"/>
+      <w:r>
+        <w:rPr>
+          <w:rFonts w:ascii="Times New Roman" w:hAnsi="Times New Roman" w:cs="Times New Roman"/>
+          <w:sz w:val="24"/>
+          <w:szCs w:val="24"/>
+        </w:rPr>
+        <w:t xml:space="preserve"> </w:t>
+      </w:r>
+      <w:proofErr w:type="spellStart"/>
+      <w:r>
+        <w:rPr>
+          <w:rFonts w:ascii="Times New Roman" w:hAnsi="Times New Roman" w:cs="Times New Roman"/>
+          <w:sz w:val="24"/>
+          <w:szCs w:val="24"/>
+        </w:rPr>
+        <w:t>dengan</w:t>
+      </w:r>
+      <w:proofErr w:type="spellEnd"/>
+      <w:r>
+        <w:rPr>
+          <w:rFonts w:ascii="Times New Roman" w:hAnsi="Times New Roman" w:cs="Times New Roman"/>
+          <w:sz w:val="24"/>
+          <w:szCs w:val="24"/>
+        </w:rPr>
+        <w:t xml:space="preserve"> </w:t>
+      </w:r>
+      <w:proofErr w:type="spellStart"/>
+      <w:r>
+        <w:rPr>
+          <w:rFonts w:ascii="Times New Roman" w:hAnsi="Times New Roman" w:cs="Times New Roman"/>
+          <w:sz w:val="24"/>
+          <w:szCs w:val="24"/>
+        </w:rPr>
+        <w:t>fungsionalistas</w:t>
+      </w:r>
+      <w:proofErr w:type="spellEnd"/>
+      <w:r>
+        <w:rPr>
+          <w:rFonts w:ascii="Times New Roman" w:hAnsi="Times New Roman" w:cs="Times New Roman"/>
+          <w:sz w:val="24"/>
+          <w:szCs w:val="24"/>
+        </w:rPr>
+        <w:t xml:space="preserve"> </w:t>
+      </w:r>
+      <w:proofErr w:type="spellStart"/>
+      <w:r>
+        <w:rPr>
+          <w:rFonts w:ascii="Times New Roman" w:hAnsi="Times New Roman" w:cs="Times New Roman"/>
+          <w:sz w:val="24"/>
+          <w:szCs w:val="24"/>
+        </w:rPr>
+        <w:t>pustaka</w:t>
+      </w:r>
+      <w:proofErr w:type="spellEnd"/>
+      <w:r>
+        <w:rPr>
+          <w:rFonts w:ascii="Times New Roman" w:hAnsi="Times New Roman" w:cs="Times New Roman"/>
+          <w:sz w:val="24"/>
+          <w:szCs w:val="24"/>
+        </w:rPr>
+        <w:t xml:space="preserve"> yang </w:t>
+      </w:r>
+      <w:proofErr w:type="spellStart"/>
+      <w:r>
+        <w:rPr>
+          <w:rFonts w:ascii="Times New Roman" w:hAnsi="Times New Roman" w:cs="Times New Roman"/>
+          <w:sz w:val="24"/>
+          <w:szCs w:val="24"/>
+        </w:rPr>
+        <w:t>komprehensif</w:t>
+      </w:r>
+      <w:proofErr w:type="spellEnd"/>
+      <w:r>
+        <w:rPr>
+          <w:rFonts w:ascii="Times New Roman" w:hAnsi="Times New Roman" w:cs="Times New Roman"/>
+          <w:sz w:val="24"/>
+          <w:szCs w:val="24"/>
+        </w:rPr>
+        <w:t xml:space="preserve"> </w:t>
+      </w:r>
+      <w:proofErr w:type="spellStart"/>
+      <w:r>
+        <w:rPr>
+          <w:rFonts w:ascii="Times New Roman" w:hAnsi="Times New Roman" w:cs="Times New Roman"/>
+          <w:sz w:val="24"/>
+          <w:szCs w:val="24"/>
+        </w:rPr>
+        <w:t>serta</w:t>
+      </w:r>
+      <w:proofErr w:type="spellEnd"/>
+      <w:r>
+        <w:rPr>
+          <w:rFonts w:ascii="Times New Roman" w:hAnsi="Times New Roman" w:cs="Times New Roman"/>
+          <w:sz w:val="24"/>
+          <w:szCs w:val="24"/>
+        </w:rPr>
+        <w:t xml:space="preserve"> </w:t>
+      </w:r>
+      <w:proofErr w:type="spellStart"/>
+      <w:r>
+        <w:rPr>
+          <w:rFonts w:ascii="Times New Roman" w:hAnsi="Times New Roman" w:cs="Times New Roman"/>
+          <w:sz w:val="24"/>
+          <w:szCs w:val="24"/>
+        </w:rPr>
+        <w:t>didukung</w:t>
+      </w:r>
+      <w:proofErr w:type="spellEnd"/>
+      <w:r>
+        <w:rPr>
+          <w:rFonts w:ascii="Times New Roman" w:hAnsi="Times New Roman" w:cs="Times New Roman"/>
+          <w:sz w:val="24"/>
+          <w:szCs w:val="24"/>
+        </w:rPr>
+        <w:t xml:space="preserve"> oleh </w:t>
+      </w:r>
+      <w:proofErr w:type="spellStart"/>
+      <w:r>
+        <w:rPr>
+          <w:rFonts w:ascii="Times New Roman" w:hAnsi="Times New Roman" w:cs="Times New Roman"/>
+          <w:sz w:val="24"/>
+          <w:szCs w:val="24"/>
+        </w:rPr>
+        <w:t>komunitas</w:t>
+      </w:r>
+      <w:proofErr w:type="spellEnd"/>
+      <w:r>
+        <w:rPr>
+          <w:rFonts w:ascii="Times New Roman" w:hAnsi="Times New Roman" w:cs="Times New Roman"/>
+          <w:sz w:val="24"/>
+          <w:szCs w:val="24"/>
+        </w:rPr>
+        <w:t xml:space="preserve"> yang </w:t>
+      </w:r>
+      <w:proofErr w:type="spellStart"/>
+      <w:r>
+        <w:rPr>
+          <w:rFonts w:ascii="Times New Roman" w:hAnsi="Times New Roman" w:cs="Times New Roman"/>
+          <w:sz w:val="24"/>
+          <w:szCs w:val="24"/>
+        </w:rPr>
+        <w:t>besar</w:t>
+      </w:r>
+      <w:proofErr w:type="spellEnd"/>
+      <w:r>
+        <w:rPr>
+          <w:rFonts w:ascii="Times New Roman" w:hAnsi="Times New Roman" w:cs="Times New Roman"/>
+          <w:sz w:val="24"/>
+          <w:szCs w:val="24"/>
+        </w:rPr>
+        <w:t xml:space="preserve"> (</w:t>
+      </w:r>
+      <w:proofErr w:type="spellStart"/>
+      <w:r>
+        <w:rPr>
+          <w:rFonts w:ascii="Times New Roman" w:hAnsi="Times New Roman" w:cs="Times New Roman"/>
+          <w:sz w:val="24"/>
+          <w:szCs w:val="24"/>
+        </w:rPr>
+        <w:t>Syahrudin</w:t>
+      </w:r>
+      <w:proofErr w:type="spellEnd"/>
+      <w:r>
+        <w:rPr>
+          <w:rFonts w:ascii="Times New Roman" w:hAnsi="Times New Roman" w:cs="Times New Roman"/>
+          <w:sz w:val="24"/>
+          <w:szCs w:val="24"/>
+        </w:rPr>
+        <w:t>, et. al, 2018)</w:t>
       </w:r>
       <w:r>
         <w:rPr>
@@ -415,7 +1688,727 @@
           <w:sz w:val="24"/>
           <w:szCs w:val="24"/>
         </w:rPr>
-        <w:t>Bahasa pemrograman Python dapat dengan mudah dipelajari karena sintaks penulisannya yang fleksibel. Selain itu, Python memiliki efisiensi tinggi dalam mengelola struktur data tingkat tinggi, pemrograman berorientasi objek yang lebih sederhana namun efektif, serta kemampuan untuk beroperasi di berbagai platform dan dapat diintegrasikan dengan bahasa pemrograman lain untuk menghasilkan aplikasi yang diinginkan.</w:t>
+        <w:t xml:space="preserve">Bahasa </w:t>
+      </w:r>
+      <w:proofErr w:type="spellStart"/>
+      <w:r>
+        <w:rPr>
+          <w:rFonts w:ascii="Times New Roman" w:hAnsi="Times New Roman" w:cs="Times New Roman"/>
+          <w:sz w:val="24"/>
+          <w:szCs w:val="24"/>
+        </w:rPr>
+        <w:t>pemrograman</w:t>
+      </w:r>
+      <w:proofErr w:type="spellEnd"/>
+      <w:r>
+        <w:rPr>
+          <w:rFonts w:ascii="Times New Roman" w:hAnsi="Times New Roman" w:cs="Times New Roman"/>
+          <w:sz w:val="24"/>
+          <w:szCs w:val="24"/>
+        </w:rPr>
+        <w:t xml:space="preserve"> Python </w:t>
+      </w:r>
+      <w:proofErr w:type="spellStart"/>
+      <w:r>
+        <w:rPr>
+          <w:rFonts w:ascii="Times New Roman" w:hAnsi="Times New Roman" w:cs="Times New Roman"/>
+          <w:sz w:val="24"/>
+          <w:szCs w:val="24"/>
+        </w:rPr>
+        <w:t>dapat</w:t>
+      </w:r>
+      <w:proofErr w:type="spellEnd"/>
+      <w:r>
+        <w:rPr>
+          <w:rFonts w:ascii="Times New Roman" w:hAnsi="Times New Roman" w:cs="Times New Roman"/>
+          <w:sz w:val="24"/>
+          <w:szCs w:val="24"/>
+        </w:rPr>
+        <w:t xml:space="preserve"> </w:t>
+      </w:r>
+      <w:proofErr w:type="spellStart"/>
+      <w:r>
+        <w:rPr>
+          <w:rFonts w:ascii="Times New Roman" w:hAnsi="Times New Roman" w:cs="Times New Roman"/>
+          <w:sz w:val="24"/>
+          <w:szCs w:val="24"/>
+        </w:rPr>
+        <w:t>dengan</w:t>
+      </w:r>
+      <w:proofErr w:type="spellEnd"/>
+      <w:r>
+        <w:rPr>
+          <w:rFonts w:ascii="Times New Roman" w:hAnsi="Times New Roman" w:cs="Times New Roman"/>
+          <w:sz w:val="24"/>
+          <w:szCs w:val="24"/>
+        </w:rPr>
+        <w:t xml:space="preserve"> </w:t>
+      </w:r>
+      <w:proofErr w:type="spellStart"/>
+      <w:r>
+        <w:rPr>
+          <w:rFonts w:ascii="Times New Roman" w:hAnsi="Times New Roman" w:cs="Times New Roman"/>
+          <w:sz w:val="24"/>
+          <w:szCs w:val="24"/>
+        </w:rPr>
+        <w:t>mudah</w:t>
+      </w:r>
+      <w:proofErr w:type="spellEnd"/>
+      <w:r>
+        <w:rPr>
+          <w:rFonts w:ascii="Times New Roman" w:hAnsi="Times New Roman" w:cs="Times New Roman"/>
+          <w:sz w:val="24"/>
+          <w:szCs w:val="24"/>
+        </w:rPr>
+        <w:t xml:space="preserve"> </w:t>
+      </w:r>
+      <w:proofErr w:type="spellStart"/>
+      <w:r>
+        <w:rPr>
+          <w:rFonts w:ascii="Times New Roman" w:hAnsi="Times New Roman" w:cs="Times New Roman"/>
+          <w:sz w:val="24"/>
+          <w:szCs w:val="24"/>
+        </w:rPr>
+        <w:t>dipelajari</w:t>
+      </w:r>
+      <w:proofErr w:type="spellEnd"/>
+      <w:r>
+        <w:rPr>
+          <w:rFonts w:ascii="Times New Roman" w:hAnsi="Times New Roman" w:cs="Times New Roman"/>
+          <w:sz w:val="24"/>
+          <w:szCs w:val="24"/>
+        </w:rPr>
+        <w:t xml:space="preserve"> </w:t>
+      </w:r>
+      <w:proofErr w:type="spellStart"/>
+      <w:r>
+        <w:rPr>
+          <w:rFonts w:ascii="Times New Roman" w:hAnsi="Times New Roman" w:cs="Times New Roman"/>
+          <w:sz w:val="24"/>
+          <w:szCs w:val="24"/>
+        </w:rPr>
+        <w:t>karena</w:t>
+      </w:r>
+      <w:proofErr w:type="spellEnd"/>
+      <w:r>
+        <w:rPr>
+          <w:rFonts w:ascii="Times New Roman" w:hAnsi="Times New Roman" w:cs="Times New Roman"/>
+          <w:sz w:val="24"/>
+          <w:szCs w:val="24"/>
+        </w:rPr>
+        <w:t xml:space="preserve"> </w:t>
+      </w:r>
+      <w:proofErr w:type="spellStart"/>
+      <w:r>
+        <w:rPr>
+          <w:rFonts w:ascii="Times New Roman" w:hAnsi="Times New Roman" w:cs="Times New Roman"/>
+          <w:sz w:val="24"/>
+          <w:szCs w:val="24"/>
+        </w:rPr>
+        <w:t>sintaks</w:t>
+      </w:r>
+      <w:proofErr w:type="spellEnd"/>
+      <w:r>
+        <w:rPr>
+          <w:rFonts w:ascii="Times New Roman" w:hAnsi="Times New Roman" w:cs="Times New Roman"/>
+          <w:sz w:val="24"/>
+          <w:szCs w:val="24"/>
+        </w:rPr>
+        <w:t xml:space="preserve"> </w:t>
+      </w:r>
+      <w:proofErr w:type="spellStart"/>
+      <w:r>
+        <w:rPr>
+          <w:rFonts w:ascii="Times New Roman" w:hAnsi="Times New Roman" w:cs="Times New Roman"/>
+          <w:sz w:val="24"/>
+          <w:szCs w:val="24"/>
+        </w:rPr>
+        <w:t>penulisannya</w:t>
+      </w:r>
+      <w:proofErr w:type="spellEnd"/>
+      <w:r>
+        <w:rPr>
+          <w:rFonts w:ascii="Times New Roman" w:hAnsi="Times New Roman" w:cs="Times New Roman"/>
+          <w:sz w:val="24"/>
+          <w:szCs w:val="24"/>
+        </w:rPr>
+        <w:t xml:space="preserve"> yang </w:t>
+      </w:r>
+      <w:proofErr w:type="spellStart"/>
+      <w:r>
+        <w:rPr>
+          <w:rFonts w:ascii="Times New Roman" w:hAnsi="Times New Roman" w:cs="Times New Roman"/>
+          <w:sz w:val="24"/>
+          <w:szCs w:val="24"/>
+        </w:rPr>
+        <w:t>fleksibel</w:t>
+      </w:r>
+      <w:proofErr w:type="spellEnd"/>
+      <w:r>
+        <w:rPr>
+          <w:rFonts w:ascii="Times New Roman" w:hAnsi="Times New Roman" w:cs="Times New Roman"/>
+          <w:sz w:val="24"/>
+          <w:szCs w:val="24"/>
+        </w:rPr>
+        <w:t xml:space="preserve">. </w:t>
+      </w:r>
+      <w:proofErr w:type="spellStart"/>
+      <w:r>
+        <w:rPr>
+          <w:rFonts w:ascii="Times New Roman" w:hAnsi="Times New Roman" w:cs="Times New Roman"/>
+          <w:sz w:val="24"/>
+          <w:szCs w:val="24"/>
+        </w:rPr>
+        <w:t>Selain</w:t>
+      </w:r>
+      <w:proofErr w:type="spellEnd"/>
+      <w:r>
+        <w:rPr>
+          <w:rFonts w:ascii="Times New Roman" w:hAnsi="Times New Roman" w:cs="Times New Roman"/>
+          <w:sz w:val="24"/>
+          <w:szCs w:val="24"/>
+        </w:rPr>
+        <w:t xml:space="preserve"> </w:t>
+      </w:r>
+      <w:proofErr w:type="spellStart"/>
+      <w:r>
+        <w:rPr>
+          <w:rFonts w:ascii="Times New Roman" w:hAnsi="Times New Roman" w:cs="Times New Roman"/>
+          <w:sz w:val="24"/>
+          <w:szCs w:val="24"/>
+        </w:rPr>
+        <w:t>itu</w:t>
+      </w:r>
+      <w:proofErr w:type="spellEnd"/>
+      <w:r>
+        <w:rPr>
+          <w:rFonts w:ascii="Times New Roman" w:hAnsi="Times New Roman" w:cs="Times New Roman"/>
+          <w:sz w:val="24"/>
+          <w:szCs w:val="24"/>
+        </w:rPr>
+        <w:t xml:space="preserve">, Python </w:t>
+      </w:r>
+      <w:proofErr w:type="spellStart"/>
+      <w:r>
+        <w:rPr>
+          <w:rFonts w:ascii="Times New Roman" w:hAnsi="Times New Roman" w:cs="Times New Roman"/>
+          <w:sz w:val="24"/>
+          <w:szCs w:val="24"/>
+        </w:rPr>
+        <w:t>memiliki</w:t>
+      </w:r>
+      <w:proofErr w:type="spellEnd"/>
+      <w:r>
+        <w:rPr>
+          <w:rFonts w:ascii="Times New Roman" w:hAnsi="Times New Roman" w:cs="Times New Roman"/>
+          <w:sz w:val="24"/>
+          <w:szCs w:val="24"/>
+        </w:rPr>
+        <w:t xml:space="preserve"> </w:t>
+      </w:r>
+      <w:proofErr w:type="spellStart"/>
+      <w:r>
+        <w:rPr>
+          <w:rFonts w:ascii="Times New Roman" w:hAnsi="Times New Roman" w:cs="Times New Roman"/>
+          <w:sz w:val="24"/>
+          <w:szCs w:val="24"/>
+        </w:rPr>
+        <w:t>efisiensi</w:t>
+      </w:r>
+      <w:proofErr w:type="spellEnd"/>
+      <w:r>
+        <w:rPr>
+          <w:rFonts w:ascii="Times New Roman" w:hAnsi="Times New Roman" w:cs="Times New Roman"/>
+          <w:sz w:val="24"/>
+          <w:szCs w:val="24"/>
+        </w:rPr>
+        <w:t xml:space="preserve"> </w:t>
+      </w:r>
+      <w:proofErr w:type="spellStart"/>
+      <w:r>
+        <w:rPr>
+          <w:rFonts w:ascii="Times New Roman" w:hAnsi="Times New Roman" w:cs="Times New Roman"/>
+          <w:sz w:val="24"/>
+          <w:szCs w:val="24"/>
+        </w:rPr>
+        <w:t>tinggi</w:t>
+      </w:r>
+      <w:proofErr w:type="spellEnd"/>
+      <w:r>
+        <w:rPr>
+          <w:rFonts w:ascii="Times New Roman" w:hAnsi="Times New Roman" w:cs="Times New Roman"/>
+          <w:sz w:val="24"/>
+          <w:szCs w:val="24"/>
+        </w:rPr>
+        <w:t xml:space="preserve"> </w:t>
+      </w:r>
+      <w:proofErr w:type="spellStart"/>
+      <w:r>
+        <w:rPr>
+          <w:rFonts w:ascii="Times New Roman" w:hAnsi="Times New Roman" w:cs="Times New Roman"/>
+          <w:sz w:val="24"/>
+          <w:szCs w:val="24"/>
+        </w:rPr>
+        <w:t>dalam</w:t>
+      </w:r>
+      <w:proofErr w:type="spellEnd"/>
+      <w:r>
+        <w:rPr>
+          <w:rFonts w:ascii="Times New Roman" w:hAnsi="Times New Roman" w:cs="Times New Roman"/>
+          <w:sz w:val="24"/>
+          <w:szCs w:val="24"/>
+        </w:rPr>
+        <w:t xml:space="preserve"> </w:t>
+      </w:r>
+      <w:proofErr w:type="spellStart"/>
+      <w:r>
+        <w:rPr>
+          <w:rFonts w:ascii="Times New Roman" w:hAnsi="Times New Roman" w:cs="Times New Roman"/>
+          <w:sz w:val="24"/>
+          <w:szCs w:val="24"/>
+        </w:rPr>
+        <w:t>mengelola</w:t>
+      </w:r>
+      <w:proofErr w:type="spellEnd"/>
+      <w:r>
+        <w:rPr>
+          <w:rFonts w:ascii="Times New Roman" w:hAnsi="Times New Roman" w:cs="Times New Roman"/>
+          <w:sz w:val="24"/>
+          <w:szCs w:val="24"/>
+        </w:rPr>
+        <w:t xml:space="preserve"> </w:t>
+      </w:r>
+      <w:proofErr w:type="spellStart"/>
+      <w:r>
+        <w:rPr>
+          <w:rFonts w:ascii="Times New Roman" w:hAnsi="Times New Roman" w:cs="Times New Roman"/>
+          <w:sz w:val="24"/>
+          <w:szCs w:val="24"/>
+        </w:rPr>
+        <w:t>struktur</w:t>
+      </w:r>
+      <w:proofErr w:type="spellEnd"/>
+      <w:r>
+        <w:rPr>
+          <w:rFonts w:ascii="Times New Roman" w:hAnsi="Times New Roman" w:cs="Times New Roman"/>
+          <w:sz w:val="24"/>
+          <w:szCs w:val="24"/>
+        </w:rPr>
+        <w:t xml:space="preserve"> data </w:t>
+      </w:r>
+      <w:proofErr w:type="spellStart"/>
+      <w:r>
+        <w:rPr>
+          <w:rFonts w:ascii="Times New Roman" w:hAnsi="Times New Roman" w:cs="Times New Roman"/>
+          <w:sz w:val="24"/>
+          <w:szCs w:val="24"/>
+        </w:rPr>
+        <w:t>tingkat</w:t>
+      </w:r>
+      <w:proofErr w:type="spellEnd"/>
+      <w:r>
+        <w:rPr>
+          <w:rFonts w:ascii="Times New Roman" w:hAnsi="Times New Roman" w:cs="Times New Roman"/>
+          <w:sz w:val="24"/>
+          <w:szCs w:val="24"/>
+        </w:rPr>
+        <w:t xml:space="preserve"> </w:t>
+      </w:r>
+      <w:proofErr w:type="spellStart"/>
+      <w:r>
+        <w:rPr>
+          <w:rFonts w:ascii="Times New Roman" w:hAnsi="Times New Roman" w:cs="Times New Roman"/>
+          <w:sz w:val="24"/>
+          <w:szCs w:val="24"/>
+        </w:rPr>
+        <w:t>tinggi</w:t>
+      </w:r>
+      <w:proofErr w:type="spellEnd"/>
+      <w:r>
+        <w:rPr>
+          <w:rFonts w:ascii="Times New Roman" w:hAnsi="Times New Roman" w:cs="Times New Roman"/>
+          <w:sz w:val="24"/>
+          <w:szCs w:val="24"/>
+        </w:rPr>
+        <w:t xml:space="preserve">, </w:t>
+      </w:r>
+      <w:proofErr w:type="spellStart"/>
+      <w:r>
+        <w:rPr>
+          <w:rFonts w:ascii="Times New Roman" w:hAnsi="Times New Roman" w:cs="Times New Roman"/>
+          <w:sz w:val="24"/>
+          <w:szCs w:val="24"/>
+        </w:rPr>
+        <w:t>pemrograman</w:t>
+      </w:r>
+      <w:proofErr w:type="spellEnd"/>
+      <w:r>
+        <w:rPr>
+          <w:rFonts w:ascii="Times New Roman" w:hAnsi="Times New Roman" w:cs="Times New Roman"/>
+          <w:sz w:val="24"/>
+          <w:szCs w:val="24"/>
+        </w:rPr>
+        <w:t xml:space="preserve"> </w:t>
+      </w:r>
+      <w:proofErr w:type="spellStart"/>
+      <w:r>
+        <w:rPr>
+          <w:rFonts w:ascii="Times New Roman" w:hAnsi="Times New Roman" w:cs="Times New Roman"/>
+          <w:sz w:val="24"/>
+          <w:szCs w:val="24"/>
+        </w:rPr>
+        <w:t>berorientasi</w:t>
+      </w:r>
+      <w:proofErr w:type="spellEnd"/>
+      <w:r>
+        <w:rPr>
+          <w:rFonts w:ascii="Times New Roman" w:hAnsi="Times New Roman" w:cs="Times New Roman"/>
+          <w:sz w:val="24"/>
+          <w:szCs w:val="24"/>
+        </w:rPr>
+        <w:t xml:space="preserve"> </w:t>
+      </w:r>
+      <w:proofErr w:type="spellStart"/>
+      <w:r>
+        <w:rPr>
+          <w:rFonts w:ascii="Times New Roman" w:hAnsi="Times New Roman" w:cs="Times New Roman"/>
+          <w:sz w:val="24"/>
+          <w:szCs w:val="24"/>
+        </w:rPr>
+        <w:t>objek</w:t>
+      </w:r>
+      <w:proofErr w:type="spellEnd"/>
+      <w:r>
+        <w:rPr>
+          <w:rFonts w:ascii="Times New Roman" w:hAnsi="Times New Roman" w:cs="Times New Roman"/>
+          <w:sz w:val="24"/>
+          <w:szCs w:val="24"/>
+        </w:rPr>
+        <w:t xml:space="preserve"> yang </w:t>
+      </w:r>
+      <w:proofErr w:type="spellStart"/>
+      <w:r>
+        <w:rPr>
+          <w:rFonts w:ascii="Times New Roman" w:hAnsi="Times New Roman" w:cs="Times New Roman"/>
+          <w:sz w:val="24"/>
+          <w:szCs w:val="24"/>
+        </w:rPr>
+        <w:t>lebih</w:t>
+      </w:r>
+      <w:proofErr w:type="spellEnd"/>
+      <w:r>
+        <w:rPr>
+          <w:rFonts w:ascii="Times New Roman" w:hAnsi="Times New Roman" w:cs="Times New Roman"/>
+          <w:sz w:val="24"/>
+          <w:szCs w:val="24"/>
+        </w:rPr>
+        <w:t xml:space="preserve"> </w:t>
+      </w:r>
+      <w:proofErr w:type="spellStart"/>
+      <w:r>
+        <w:rPr>
+          <w:rFonts w:ascii="Times New Roman" w:hAnsi="Times New Roman" w:cs="Times New Roman"/>
+          <w:sz w:val="24"/>
+          <w:szCs w:val="24"/>
+        </w:rPr>
+        <w:t>sederhana</w:t>
+      </w:r>
+      <w:proofErr w:type="spellEnd"/>
+      <w:r>
+        <w:rPr>
+          <w:rFonts w:ascii="Times New Roman" w:hAnsi="Times New Roman" w:cs="Times New Roman"/>
+          <w:sz w:val="24"/>
+          <w:szCs w:val="24"/>
+        </w:rPr>
+        <w:t xml:space="preserve"> </w:t>
+      </w:r>
+      <w:proofErr w:type="spellStart"/>
+      <w:r>
+        <w:rPr>
+          <w:rFonts w:ascii="Times New Roman" w:hAnsi="Times New Roman" w:cs="Times New Roman"/>
+          <w:sz w:val="24"/>
+          <w:szCs w:val="24"/>
+        </w:rPr>
+        <w:t>namun</w:t>
+      </w:r>
+      <w:proofErr w:type="spellEnd"/>
+      <w:r>
+        <w:rPr>
+          <w:rFonts w:ascii="Times New Roman" w:hAnsi="Times New Roman" w:cs="Times New Roman"/>
+          <w:sz w:val="24"/>
+          <w:szCs w:val="24"/>
+        </w:rPr>
+        <w:t xml:space="preserve"> </w:t>
+      </w:r>
+      <w:proofErr w:type="spellStart"/>
+      <w:r>
+        <w:rPr>
+          <w:rFonts w:ascii="Times New Roman" w:hAnsi="Times New Roman" w:cs="Times New Roman"/>
+          <w:sz w:val="24"/>
+          <w:szCs w:val="24"/>
+        </w:rPr>
+        <w:t>efektif</w:t>
+      </w:r>
+      <w:proofErr w:type="spellEnd"/>
+      <w:r>
+        <w:rPr>
+          <w:rFonts w:ascii="Times New Roman" w:hAnsi="Times New Roman" w:cs="Times New Roman"/>
+          <w:sz w:val="24"/>
+          <w:szCs w:val="24"/>
+        </w:rPr>
+        <w:t xml:space="preserve">, </w:t>
+      </w:r>
+      <w:proofErr w:type="spellStart"/>
+      <w:r>
+        <w:rPr>
+          <w:rFonts w:ascii="Times New Roman" w:hAnsi="Times New Roman" w:cs="Times New Roman"/>
+          <w:sz w:val="24"/>
+          <w:szCs w:val="24"/>
+        </w:rPr>
+        <w:t>serta</w:t>
+      </w:r>
+      <w:proofErr w:type="spellEnd"/>
+      <w:r>
+        <w:rPr>
+          <w:rFonts w:ascii="Times New Roman" w:hAnsi="Times New Roman" w:cs="Times New Roman"/>
+          <w:sz w:val="24"/>
+          <w:szCs w:val="24"/>
+        </w:rPr>
+        <w:t xml:space="preserve"> </w:t>
+      </w:r>
+      <w:proofErr w:type="spellStart"/>
+      <w:r>
+        <w:rPr>
+          <w:rFonts w:ascii="Times New Roman" w:hAnsi="Times New Roman" w:cs="Times New Roman"/>
+          <w:sz w:val="24"/>
+          <w:szCs w:val="24"/>
+        </w:rPr>
+        <w:t>kemampuan</w:t>
+      </w:r>
+      <w:proofErr w:type="spellEnd"/>
+      <w:r>
+        <w:rPr>
+          <w:rFonts w:ascii="Times New Roman" w:hAnsi="Times New Roman" w:cs="Times New Roman"/>
+          <w:sz w:val="24"/>
+          <w:szCs w:val="24"/>
+        </w:rPr>
+        <w:t xml:space="preserve"> </w:t>
+      </w:r>
+      <w:proofErr w:type="spellStart"/>
+      <w:r>
+        <w:rPr>
+          <w:rFonts w:ascii="Times New Roman" w:hAnsi="Times New Roman" w:cs="Times New Roman"/>
+          <w:sz w:val="24"/>
+          <w:szCs w:val="24"/>
+        </w:rPr>
+        <w:t>untuk</w:t>
+      </w:r>
+      <w:proofErr w:type="spellEnd"/>
+      <w:r>
+        <w:rPr>
+          <w:rFonts w:ascii="Times New Roman" w:hAnsi="Times New Roman" w:cs="Times New Roman"/>
+          <w:sz w:val="24"/>
+          <w:szCs w:val="24"/>
+        </w:rPr>
+        <w:t xml:space="preserve"> </w:t>
+      </w:r>
+      <w:proofErr w:type="spellStart"/>
+      <w:r>
+        <w:rPr>
+          <w:rFonts w:ascii="Times New Roman" w:hAnsi="Times New Roman" w:cs="Times New Roman"/>
+          <w:sz w:val="24"/>
+          <w:szCs w:val="24"/>
+        </w:rPr>
+        <w:t>beroperasi</w:t>
+      </w:r>
+      <w:proofErr w:type="spellEnd"/>
+      <w:r>
+        <w:rPr>
+          <w:rFonts w:ascii="Times New Roman" w:hAnsi="Times New Roman" w:cs="Times New Roman"/>
+          <w:sz w:val="24"/>
+          <w:szCs w:val="24"/>
+        </w:rPr>
+        <w:t xml:space="preserve"> di </w:t>
+      </w:r>
+      <w:proofErr w:type="spellStart"/>
+      <w:r>
+        <w:rPr>
+          <w:rFonts w:ascii="Times New Roman" w:hAnsi="Times New Roman" w:cs="Times New Roman"/>
+          <w:sz w:val="24"/>
+          <w:szCs w:val="24"/>
+        </w:rPr>
+        <w:t>berbagai</w:t>
+      </w:r>
+      <w:proofErr w:type="spellEnd"/>
+      <w:r>
+        <w:rPr>
+          <w:rFonts w:ascii="Times New Roman" w:hAnsi="Times New Roman" w:cs="Times New Roman"/>
+          <w:sz w:val="24"/>
+          <w:szCs w:val="24"/>
+        </w:rPr>
+        <w:t xml:space="preserve"> platform dan </w:t>
+      </w:r>
+      <w:proofErr w:type="spellStart"/>
+      <w:r>
+        <w:rPr>
+          <w:rFonts w:ascii="Times New Roman" w:hAnsi="Times New Roman" w:cs="Times New Roman"/>
+          <w:sz w:val="24"/>
+          <w:szCs w:val="24"/>
+        </w:rPr>
+        <w:t>dapat</w:t>
+      </w:r>
+      <w:proofErr w:type="spellEnd"/>
+      <w:r>
+        <w:rPr>
+          <w:rFonts w:ascii="Times New Roman" w:hAnsi="Times New Roman" w:cs="Times New Roman"/>
+          <w:sz w:val="24"/>
+          <w:szCs w:val="24"/>
+        </w:rPr>
+        <w:t xml:space="preserve"> </w:t>
+      </w:r>
+      <w:proofErr w:type="spellStart"/>
+      <w:r>
+        <w:rPr>
+          <w:rFonts w:ascii="Times New Roman" w:hAnsi="Times New Roman" w:cs="Times New Roman"/>
+          <w:sz w:val="24"/>
+          <w:szCs w:val="24"/>
+        </w:rPr>
+        <w:t>diintegrasikan</w:t>
+      </w:r>
+      <w:proofErr w:type="spellEnd"/>
+      <w:r>
+        <w:rPr>
+          <w:rFonts w:ascii="Times New Roman" w:hAnsi="Times New Roman" w:cs="Times New Roman"/>
+          <w:sz w:val="24"/>
+          <w:szCs w:val="24"/>
+        </w:rPr>
+        <w:t xml:space="preserve"> </w:t>
+      </w:r>
+      <w:proofErr w:type="spellStart"/>
+      <w:r>
+        <w:rPr>
+          <w:rFonts w:ascii="Times New Roman" w:hAnsi="Times New Roman" w:cs="Times New Roman"/>
+          <w:sz w:val="24"/>
+          <w:szCs w:val="24"/>
+        </w:rPr>
+        <w:t>dengan</w:t>
+      </w:r>
+      <w:proofErr w:type="spellEnd"/>
+      <w:r>
+        <w:rPr>
+          <w:rFonts w:ascii="Times New Roman" w:hAnsi="Times New Roman" w:cs="Times New Roman"/>
+          <w:sz w:val="24"/>
+          <w:szCs w:val="24"/>
+        </w:rPr>
+        <w:t xml:space="preserve"> </w:t>
+      </w:r>
+      <w:proofErr w:type="spellStart"/>
+      <w:r>
+        <w:rPr>
+          <w:rFonts w:ascii="Times New Roman" w:hAnsi="Times New Roman" w:cs="Times New Roman"/>
+          <w:sz w:val="24"/>
+          <w:szCs w:val="24"/>
+        </w:rPr>
+        <w:t>bahasa</w:t>
+      </w:r>
+      <w:proofErr w:type="spellEnd"/>
+      <w:r>
+        <w:rPr>
+          <w:rFonts w:ascii="Times New Roman" w:hAnsi="Times New Roman" w:cs="Times New Roman"/>
+          <w:sz w:val="24"/>
+          <w:szCs w:val="24"/>
+        </w:rPr>
+        <w:t xml:space="preserve"> </w:t>
+      </w:r>
+      <w:proofErr w:type="spellStart"/>
+      <w:r>
+        <w:rPr>
+          <w:rFonts w:ascii="Times New Roman" w:hAnsi="Times New Roman" w:cs="Times New Roman"/>
+          <w:sz w:val="24"/>
+          <w:szCs w:val="24"/>
+        </w:rPr>
+        <w:t>pemrograman</w:t>
+      </w:r>
+      <w:proofErr w:type="spellEnd"/>
+      <w:r>
+        <w:rPr>
+          <w:rFonts w:ascii="Times New Roman" w:hAnsi="Times New Roman" w:cs="Times New Roman"/>
+          <w:sz w:val="24"/>
+          <w:szCs w:val="24"/>
+        </w:rPr>
+        <w:t xml:space="preserve"> lain </w:t>
+      </w:r>
+      <w:proofErr w:type="spellStart"/>
+      <w:r>
+        <w:rPr>
+          <w:rFonts w:ascii="Times New Roman" w:hAnsi="Times New Roman" w:cs="Times New Roman"/>
+          <w:sz w:val="24"/>
+          <w:szCs w:val="24"/>
+        </w:rPr>
+        <w:t>untuk</w:t>
+      </w:r>
+      <w:proofErr w:type="spellEnd"/>
+      <w:r>
+        <w:rPr>
+          <w:rFonts w:ascii="Times New Roman" w:hAnsi="Times New Roman" w:cs="Times New Roman"/>
+          <w:sz w:val="24"/>
+          <w:szCs w:val="24"/>
+        </w:rPr>
+        <w:t xml:space="preserve"> </w:t>
+      </w:r>
+      <w:proofErr w:type="spellStart"/>
+      <w:r>
+        <w:rPr>
+          <w:rFonts w:ascii="Times New Roman" w:hAnsi="Times New Roman" w:cs="Times New Roman"/>
+          <w:sz w:val="24"/>
+          <w:szCs w:val="24"/>
+        </w:rPr>
+        <w:t>menghasilkan</w:t>
+      </w:r>
+      <w:proofErr w:type="spellEnd"/>
+      <w:r>
+        <w:rPr>
+          <w:rFonts w:ascii="Times New Roman" w:hAnsi="Times New Roman" w:cs="Times New Roman"/>
+          <w:sz w:val="24"/>
+          <w:szCs w:val="24"/>
+        </w:rPr>
+        <w:t xml:space="preserve"> </w:t>
+      </w:r>
+      <w:proofErr w:type="spellStart"/>
+      <w:r>
+        <w:rPr>
+          <w:rFonts w:ascii="Times New Roman" w:hAnsi="Times New Roman" w:cs="Times New Roman"/>
+          <w:sz w:val="24"/>
+          <w:szCs w:val="24"/>
+        </w:rPr>
+        <w:t>aplikasi</w:t>
+      </w:r>
+      <w:proofErr w:type="spellEnd"/>
+      <w:r>
+        <w:rPr>
+          <w:rFonts w:ascii="Times New Roman" w:hAnsi="Times New Roman" w:cs="Times New Roman"/>
+          <w:sz w:val="24"/>
+          <w:szCs w:val="24"/>
+        </w:rPr>
+        <w:t xml:space="preserve"> yang </w:t>
+      </w:r>
+      <w:proofErr w:type="spellStart"/>
+      <w:r>
+        <w:rPr>
+          <w:rFonts w:ascii="Times New Roman" w:hAnsi="Times New Roman" w:cs="Times New Roman"/>
+          <w:sz w:val="24"/>
+          <w:szCs w:val="24"/>
+        </w:rPr>
+        <w:t>diinginkan</w:t>
+      </w:r>
+      <w:proofErr w:type="spellEnd"/>
+      <w:r>
+        <w:rPr>
+          <w:rFonts w:ascii="Times New Roman" w:hAnsi="Times New Roman" w:cs="Times New Roman"/>
+          <w:sz w:val="24"/>
+          <w:szCs w:val="24"/>
+        </w:rPr>
+        <w:t>.</w:t>
       </w:r>
     </w:p>
     <w:p>
@@ -429,37 +2422,753 @@
           <w:szCs w:val="24"/>
         </w:rPr>
       </w:pPr>
-      <w:r>
-        <w:rPr>
-          <w:rFonts w:ascii="Times New Roman" w:hAnsi="Times New Roman" w:cs="Times New Roman"/>
-          <w:sz w:val="24"/>
-          <w:szCs w:val="24"/>
-        </w:rPr>
-        <w:t xml:space="preserve">Keunggulan lain dari Bahasa Python </w:t>
-      </w:r>
-      <w:r>
-        <w:rPr>
-          <w:rFonts w:ascii="Times New Roman" w:hAnsi="Times New Roman" w:cs="Times New Roman"/>
-          <w:sz w:val="24"/>
-          <w:szCs w:val="24"/>
-        </w:rPr>
-        <w:t>adalah kemudahannya dalam membaca dan mengorganisir kode, yang dicapai melalui penggunaan sistem identasi. Dalam sistem ini, blok-blok program dikelompokkan berdasarkan tingkat identasi mereka. Untuk menyusun subprogram dalam suatu blok, subprogram tersebut diletakkan dengan satu atau lebih spasi dari kolom yang menggambarkan blok program itu sendiri</w:t>
-      </w:r>
-      <w:r>
-        <w:rPr>
-          <w:rFonts w:ascii="Times New Roman" w:hAnsi="Times New Roman" w:cs="Times New Roman"/>
-          <w:sz w:val="24"/>
-          <w:szCs w:val="24"/>
-        </w:rPr>
-        <w:t xml:space="preserve"> </w:t>
-      </w:r>
-      <w:r>
-        <w:rPr>
-          <w:rFonts w:ascii="Times New Roman" w:hAnsi="Times New Roman" w:cs="Times New Roman"/>
-          <w:sz w:val="24"/>
-          <w:szCs w:val="24"/>
-        </w:rPr>
-        <w:t>(Kurniawan, et,al, 2011)</w:t>
+      <w:proofErr w:type="spellStart"/>
+      <w:r>
+        <w:rPr>
+          <w:rFonts w:ascii="Times New Roman" w:hAnsi="Times New Roman" w:cs="Times New Roman"/>
+          <w:sz w:val="24"/>
+          <w:szCs w:val="24"/>
+        </w:rPr>
+        <w:t>Keunggulan</w:t>
+      </w:r>
+      <w:proofErr w:type="spellEnd"/>
+      <w:r>
+        <w:rPr>
+          <w:rFonts w:ascii="Times New Roman" w:hAnsi="Times New Roman" w:cs="Times New Roman"/>
+          <w:sz w:val="24"/>
+          <w:szCs w:val="24"/>
+        </w:rPr>
+        <w:t xml:space="preserve"> lain </w:t>
+      </w:r>
+      <w:proofErr w:type="spellStart"/>
+      <w:r>
+        <w:rPr>
+          <w:rFonts w:ascii="Times New Roman" w:hAnsi="Times New Roman" w:cs="Times New Roman"/>
+          <w:sz w:val="24"/>
+          <w:szCs w:val="24"/>
+        </w:rPr>
+        <w:t>dari</w:t>
+      </w:r>
+      <w:proofErr w:type="spellEnd"/>
+      <w:r>
+        <w:rPr>
+          <w:rFonts w:ascii="Times New Roman" w:hAnsi="Times New Roman" w:cs="Times New Roman"/>
+          <w:sz w:val="24"/>
+          <w:szCs w:val="24"/>
+        </w:rPr>
+        <w:t xml:space="preserve"> Bahasa Python </w:t>
+      </w:r>
+      <w:proofErr w:type="spellStart"/>
+      <w:r>
+        <w:rPr>
+          <w:rFonts w:ascii="Times New Roman" w:hAnsi="Times New Roman" w:cs="Times New Roman"/>
+          <w:sz w:val="24"/>
+          <w:szCs w:val="24"/>
+        </w:rPr>
+        <w:t>adalah</w:t>
+      </w:r>
+      <w:proofErr w:type="spellEnd"/>
+      <w:r>
+        <w:rPr>
+          <w:rFonts w:ascii="Times New Roman" w:hAnsi="Times New Roman" w:cs="Times New Roman"/>
+          <w:sz w:val="24"/>
+          <w:szCs w:val="24"/>
+        </w:rPr>
+        <w:t xml:space="preserve"> </w:t>
+      </w:r>
+      <w:proofErr w:type="spellStart"/>
+      <w:r>
+        <w:rPr>
+          <w:rFonts w:ascii="Times New Roman" w:hAnsi="Times New Roman" w:cs="Times New Roman"/>
+          <w:sz w:val="24"/>
+          <w:szCs w:val="24"/>
+        </w:rPr>
+        <w:t>kemudahannya</w:t>
+      </w:r>
+      <w:proofErr w:type="spellEnd"/>
+      <w:r>
+        <w:rPr>
+          <w:rFonts w:ascii="Times New Roman" w:hAnsi="Times New Roman" w:cs="Times New Roman"/>
+          <w:sz w:val="24"/>
+          <w:szCs w:val="24"/>
+        </w:rPr>
+        <w:t xml:space="preserve"> </w:t>
+      </w:r>
+      <w:proofErr w:type="spellStart"/>
+      <w:r>
+        <w:rPr>
+          <w:rFonts w:ascii="Times New Roman" w:hAnsi="Times New Roman" w:cs="Times New Roman"/>
+          <w:sz w:val="24"/>
+          <w:szCs w:val="24"/>
+        </w:rPr>
+        <w:t>dalam</w:t>
+      </w:r>
+      <w:proofErr w:type="spellEnd"/>
+      <w:r>
+        <w:rPr>
+          <w:rFonts w:ascii="Times New Roman" w:hAnsi="Times New Roman" w:cs="Times New Roman"/>
+          <w:sz w:val="24"/>
+          <w:szCs w:val="24"/>
+        </w:rPr>
+        <w:t xml:space="preserve"> </w:t>
+      </w:r>
+      <w:proofErr w:type="spellStart"/>
+      <w:r>
+        <w:rPr>
+          <w:rFonts w:ascii="Times New Roman" w:hAnsi="Times New Roman" w:cs="Times New Roman"/>
+          <w:sz w:val="24"/>
+          <w:szCs w:val="24"/>
+        </w:rPr>
+        <w:t>membaca</w:t>
+      </w:r>
+      <w:proofErr w:type="spellEnd"/>
+      <w:r>
+        <w:rPr>
+          <w:rFonts w:ascii="Times New Roman" w:hAnsi="Times New Roman" w:cs="Times New Roman"/>
+          <w:sz w:val="24"/>
+          <w:szCs w:val="24"/>
+        </w:rPr>
+        <w:t xml:space="preserve"> dan </w:t>
+      </w:r>
+      <w:proofErr w:type="spellStart"/>
+      <w:r>
+        <w:rPr>
+          <w:rFonts w:ascii="Times New Roman" w:hAnsi="Times New Roman" w:cs="Times New Roman"/>
+          <w:sz w:val="24"/>
+          <w:szCs w:val="24"/>
+        </w:rPr>
+        <w:t>mengorganisir</w:t>
+      </w:r>
+      <w:proofErr w:type="spellEnd"/>
+      <w:r>
+        <w:rPr>
+          <w:rFonts w:ascii="Times New Roman" w:hAnsi="Times New Roman" w:cs="Times New Roman"/>
+          <w:sz w:val="24"/>
+          <w:szCs w:val="24"/>
+        </w:rPr>
+        <w:t xml:space="preserve"> </w:t>
+      </w:r>
+      <w:proofErr w:type="spellStart"/>
+      <w:r>
+        <w:rPr>
+          <w:rFonts w:ascii="Times New Roman" w:hAnsi="Times New Roman" w:cs="Times New Roman"/>
+          <w:sz w:val="24"/>
+          <w:szCs w:val="24"/>
+        </w:rPr>
+        <w:t>kode</w:t>
+      </w:r>
+      <w:proofErr w:type="spellEnd"/>
+      <w:r>
+        <w:rPr>
+          <w:rFonts w:ascii="Times New Roman" w:hAnsi="Times New Roman" w:cs="Times New Roman"/>
+          <w:sz w:val="24"/>
+          <w:szCs w:val="24"/>
+        </w:rPr>
+        <w:t xml:space="preserve">, yang </w:t>
+      </w:r>
+      <w:proofErr w:type="spellStart"/>
+      <w:r>
+        <w:rPr>
+          <w:rFonts w:ascii="Times New Roman" w:hAnsi="Times New Roman" w:cs="Times New Roman"/>
+          <w:sz w:val="24"/>
+          <w:szCs w:val="24"/>
+        </w:rPr>
+        <w:t>dicapai</w:t>
+      </w:r>
+      <w:proofErr w:type="spellEnd"/>
+      <w:r>
+        <w:rPr>
+          <w:rFonts w:ascii="Times New Roman" w:hAnsi="Times New Roman" w:cs="Times New Roman"/>
+          <w:sz w:val="24"/>
+          <w:szCs w:val="24"/>
+        </w:rPr>
+        <w:t xml:space="preserve"> </w:t>
+      </w:r>
+      <w:proofErr w:type="spellStart"/>
+      <w:r>
+        <w:rPr>
+          <w:rFonts w:ascii="Times New Roman" w:hAnsi="Times New Roman" w:cs="Times New Roman"/>
+          <w:sz w:val="24"/>
+          <w:szCs w:val="24"/>
+        </w:rPr>
+        <w:t>melalui</w:t>
+      </w:r>
+      <w:proofErr w:type="spellEnd"/>
+      <w:r>
+        <w:rPr>
+          <w:rFonts w:ascii="Times New Roman" w:hAnsi="Times New Roman" w:cs="Times New Roman"/>
+          <w:sz w:val="24"/>
+          <w:szCs w:val="24"/>
+        </w:rPr>
+        <w:t xml:space="preserve"> </w:t>
+      </w:r>
+      <w:proofErr w:type="spellStart"/>
+      <w:r>
+        <w:rPr>
+          <w:rFonts w:ascii="Times New Roman" w:hAnsi="Times New Roman" w:cs="Times New Roman"/>
+          <w:sz w:val="24"/>
+          <w:szCs w:val="24"/>
+        </w:rPr>
+        <w:t>penggunaan</w:t>
+      </w:r>
+      <w:proofErr w:type="spellEnd"/>
+      <w:r>
+        <w:rPr>
+          <w:rFonts w:ascii="Times New Roman" w:hAnsi="Times New Roman" w:cs="Times New Roman"/>
+          <w:sz w:val="24"/>
+          <w:szCs w:val="24"/>
+        </w:rPr>
+        <w:t xml:space="preserve"> </w:t>
+      </w:r>
+      <w:proofErr w:type="spellStart"/>
+      <w:r>
+        <w:rPr>
+          <w:rFonts w:ascii="Times New Roman" w:hAnsi="Times New Roman" w:cs="Times New Roman"/>
+          <w:sz w:val="24"/>
+          <w:szCs w:val="24"/>
+        </w:rPr>
+        <w:t>sistem</w:t>
+      </w:r>
+      <w:proofErr w:type="spellEnd"/>
+      <w:r>
+        <w:rPr>
+          <w:rFonts w:ascii="Times New Roman" w:hAnsi="Times New Roman" w:cs="Times New Roman"/>
+          <w:sz w:val="24"/>
+          <w:szCs w:val="24"/>
+        </w:rPr>
+        <w:t xml:space="preserve"> </w:t>
+      </w:r>
+      <w:proofErr w:type="spellStart"/>
+      <w:r>
+        <w:rPr>
+          <w:rFonts w:ascii="Times New Roman" w:hAnsi="Times New Roman" w:cs="Times New Roman"/>
+          <w:sz w:val="24"/>
+          <w:szCs w:val="24"/>
+        </w:rPr>
+        <w:t>identasi</w:t>
+      </w:r>
+      <w:proofErr w:type="spellEnd"/>
+      <w:r>
+        <w:rPr>
+          <w:rFonts w:ascii="Times New Roman" w:hAnsi="Times New Roman" w:cs="Times New Roman"/>
+          <w:sz w:val="24"/>
+          <w:szCs w:val="24"/>
+        </w:rPr>
+        <w:t xml:space="preserve">. </w:t>
+      </w:r>
+      <w:proofErr w:type="spellStart"/>
+      <w:r>
+        <w:rPr>
+          <w:rFonts w:ascii="Times New Roman" w:hAnsi="Times New Roman" w:cs="Times New Roman"/>
+          <w:sz w:val="24"/>
+          <w:szCs w:val="24"/>
+        </w:rPr>
+        <w:t>Dalam</w:t>
+      </w:r>
+      <w:proofErr w:type="spellEnd"/>
+      <w:r>
+        <w:rPr>
+          <w:rFonts w:ascii="Times New Roman" w:hAnsi="Times New Roman" w:cs="Times New Roman"/>
+          <w:sz w:val="24"/>
+          <w:szCs w:val="24"/>
+        </w:rPr>
+        <w:t xml:space="preserve"> </w:t>
+      </w:r>
+      <w:proofErr w:type="spellStart"/>
+      <w:r>
+        <w:rPr>
+          <w:rFonts w:ascii="Times New Roman" w:hAnsi="Times New Roman" w:cs="Times New Roman"/>
+          <w:sz w:val="24"/>
+          <w:szCs w:val="24"/>
+        </w:rPr>
+        <w:t>sistem</w:t>
+      </w:r>
+      <w:proofErr w:type="spellEnd"/>
+      <w:r>
+        <w:rPr>
+          <w:rFonts w:ascii="Times New Roman" w:hAnsi="Times New Roman" w:cs="Times New Roman"/>
+          <w:sz w:val="24"/>
+          <w:szCs w:val="24"/>
+        </w:rPr>
+        <w:t xml:space="preserve"> </w:t>
+      </w:r>
+      <w:proofErr w:type="spellStart"/>
+      <w:r>
+        <w:rPr>
+          <w:rFonts w:ascii="Times New Roman" w:hAnsi="Times New Roman" w:cs="Times New Roman"/>
+          <w:sz w:val="24"/>
+          <w:szCs w:val="24"/>
+        </w:rPr>
+        <w:t>ini</w:t>
+      </w:r>
+      <w:proofErr w:type="spellEnd"/>
+      <w:r>
+        <w:rPr>
+          <w:rFonts w:ascii="Times New Roman" w:hAnsi="Times New Roman" w:cs="Times New Roman"/>
+          <w:sz w:val="24"/>
+          <w:szCs w:val="24"/>
+        </w:rPr>
+        <w:t xml:space="preserve">, </w:t>
+      </w:r>
+      <w:proofErr w:type="spellStart"/>
+      <w:r>
+        <w:rPr>
+          <w:rFonts w:ascii="Times New Roman" w:hAnsi="Times New Roman" w:cs="Times New Roman"/>
+          <w:sz w:val="24"/>
+          <w:szCs w:val="24"/>
+        </w:rPr>
+        <w:t>blok-blok</w:t>
+      </w:r>
+      <w:proofErr w:type="spellEnd"/>
+      <w:r>
+        <w:rPr>
+          <w:rFonts w:ascii="Times New Roman" w:hAnsi="Times New Roman" w:cs="Times New Roman"/>
+          <w:sz w:val="24"/>
+          <w:szCs w:val="24"/>
+        </w:rPr>
+        <w:t xml:space="preserve"> program </w:t>
+      </w:r>
+      <w:proofErr w:type="spellStart"/>
+      <w:r>
+        <w:rPr>
+          <w:rFonts w:ascii="Times New Roman" w:hAnsi="Times New Roman" w:cs="Times New Roman"/>
+          <w:sz w:val="24"/>
+          <w:szCs w:val="24"/>
+        </w:rPr>
+        <w:t>dikelompokkan</w:t>
+      </w:r>
+      <w:proofErr w:type="spellEnd"/>
+      <w:r>
+        <w:rPr>
+          <w:rFonts w:ascii="Times New Roman" w:hAnsi="Times New Roman" w:cs="Times New Roman"/>
+          <w:sz w:val="24"/>
+          <w:szCs w:val="24"/>
+        </w:rPr>
+        <w:t xml:space="preserve"> </w:t>
+      </w:r>
+      <w:proofErr w:type="spellStart"/>
+      <w:r>
+        <w:rPr>
+          <w:rFonts w:ascii="Times New Roman" w:hAnsi="Times New Roman" w:cs="Times New Roman"/>
+          <w:sz w:val="24"/>
+          <w:szCs w:val="24"/>
+        </w:rPr>
+        <w:t>berdasarkan</w:t>
+      </w:r>
+      <w:proofErr w:type="spellEnd"/>
+      <w:r>
+        <w:rPr>
+          <w:rFonts w:ascii="Times New Roman" w:hAnsi="Times New Roman" w:cs="Times New Roman"/>
+          <w:sz w:val="24"/>
+          <w:szCs w:val="24"/>
+        </w:rPr>
+        <w:t xml:space="preserve"> </w:t>
+      </w:r>
+      <w:proofErr w:type="spellStart"/>
+      <w:r>
+        <w:rPr>
+          <w:rFonts w:ascii="Times New Roman" w:hAnsi="Times New Roman" w:cs="Times New Roman"/>
+          <w:sz w:val="24"/>
+          <w:szCs w:val="24"/>
+        </w:rPr>
+        <w:t>tingkat</w:t>
+      </w:r>
+      <w:proofErr w:type="spellEnd"/>
+      <w:r>
+        <w:rPr>
+          <w:rFonts w:ascii="Times New Roman" w:hAnsi="Times New Roman" w:cs="Times New Roman"/>
+          <w:sz w:val="24"/>
+          <w:szCs w:val="24"/>
+        </w:rPr>
+        <w:t xml:space="preserve"> </w:t>
+      </w:r>
+      <w:proofErr w:type="spellStart"/>
+      <w:r>
+        <w:rPr>
+          <w:rFonts w:ascii="Times New Roman" w:hAnsi="Times New Roman" w:cs="Times New Roman"/>
+          <w:sz w:val="24"/>
+          <w:szCs w:val="24"/>
+        </w:rPr>
+        <w:t>identasi</w:t>
+      </w:r>
+      <w:proofErr w:type="spellEnd"/>
+      <w:r>
+        <w:rPr>
+          <w:rFonts w:ascii="Times New Roman" w:hAnsi="Times New Roman" w:cs="Times New Roman"/>
+          <w:sz w:val="24"/>
+          <w:szCs w:val="24"/>
+        </w:rPr>
+        <w:t xml:space="preserve"> </w:t>
+      </w:r>
+      <w:proofErr w:type="spellStart"/>
+      <w:r>
+        <w:rPr>
+          <w:rFonts w:ascii="Times New Roman" w:hAnsi="Times New Roman" w:cs="Times New Roman"/>
+          <w:sz w:val="24"/>
+          <w:szCs w:val="24"/>
+        </w:rPr>
+        <w:t>mereka</w:t>
+      </w:r>
+      <w:proofErr w:type="spellEnd"/>
+      <w:r>
+        <w:rPr>
+          <w:rFonts w:ascii="Times New Roman" w:hAnsi="Times New Roman" w:cs="Times New Roman"/>
+          <w:sz w:val="24"/>
+          <w:szCs w:val="24"/>
+        </w:rPr>
+        <w:t xml:space="preserve">. </w:t>
+      </w:r>
+      <w:proofErr w:type="spellStart"/>
+      <w:r>
+        <w:rPr>
+          <w:rFonts w:ascii="Times New Roman" w:hAnsi="Times New Roman" w:cs="Times New Roman"/>
+          <w:sz w:val="24"/>
+          <w:szCs w:val="24"/>
+        </w:rPr>
+        <w:t>Untuk</w:t>
+      </w:r>
+      <w:proofErr w:type="spellEnd"/>
+      <w:r>
+        <w:rPr>
+          <w:rFonts w:ascii="Times New Roman" w:hAnsi="Times New Roman" w:cs="Times New Roman"/>
+          <w:sz w:val="24"/>
+          <w:szCs w:val="24"/>
+        </w:rPr>
+        <w:t xml:space="preserve"> </w:t>
+      </w:r>
+      <w:proofErr w:type="spellStart"/>
+      <w:r>
+        <w:rPr>
+          <w:rFonts w:ascii="Times New Roman" w:hAnsi="Times New Roman" w:cs="Times New Roman"/>
+          <w:sz w:val="24"/>
+          <w:szCs w:val="24"/>
+        </w:rPr>
+        <w:t>menyusun</w:t>
+      </w:r>
+      <w:proofErr w:type="spellEnd"/>
+      <w:r>
+        <w:rPr>
+          <w:rFonts w:ascii="Times New Roman" w:hAnsi="Times New Roman" w:cs="Times New Roman"/>
+          <w:sz w:val="24"/>
+          <w:szCs w:val="24"/>
+        </w:rPr>
+        <w:t xml:space="preserve"> subprogram </w:t>
+      </w:r>
+      <w:proofErr w:type="spellStart"/>
+      <w:r>
+        <w:rPr>
+          <w:rFonts w:ascii="Times New Roman" w:hAnsi="Times New Roman" w:cs="Times New Roman"/>
+          <w:sz w:val="24"/>
+          <w:szCs w:val="24"/>
+        </w:rPr>
+        <w:t>dalam</w:t>
+      </w:r>
+      <w:proofErr w:type="spellEnd"/>
+      <w:r>
+        <w:rPr>
+          <w:rFonts w:ascii="Times New Roman" w:hAnsi="Times New Roman" w:cs="Times New Roman"/>
+          <w:sz w:val="24"/>
+          <w:szCs w:val="24"/>
+        </w:rPr>
+        <w:t xml:space="preserve"> </w:t>
+      </w:r>
+      <w:proofErr w:type="spellStart"/>
+      <w:r>
+        <w:rPr>
+          <w:rFonts w:ascii="Times New Roman" w:hAnsi="Times New Roman" w:cs="Times New Roman"/>
+          <w:sz w:val="24"/>
+          <w:szCs w:val="24"/>
+        </w:rPr>
+        <w:t>suatu</w:t>
+      </w:r>
+      <w:proofErr w:type="spellEnd"/>
+      <w:r>
+        <w:rPr>
+          <w:rFonts w:ascii="Times New Roman" w:hAnsi="Times New Roman" w:cs="Times New Roman"/>
+          <w:sz w:val="24"/>
+          <w:szCs w:val="24"/>
+        </w:rPr>
+        <w:t xml:space="preserve"> </w:t>
+      </w:r>
+      <w:proofErr w:type="spellStart"/>
+      <w:r>
+        <w:rPr>
+          <w:rFonts w:ascii="Times New Roman" w:hAnsi="Times New Roman" w:cs="Times New Roman"/>
+          <w:sz w:val="24"/>
+          <w:szCs w:val="24"/>
+        </w:rPr>
+        <w:t>blok</w:t>
+      </w:r>
+      <w:proofErr w:type="spellEnd"/>
+      <w:r>
+        <w:rPr>
+          <w:rFonts w:ascii="Times New Roman" w:hAnsi="Times New Roman" w:cs="Times New Roman"/>
+          <w:sz w:val="24"/>
+          <w:szCs w:val="24"/>
+        </w:rPr>
+        <w:t xml:space="preserve">, subprogram </w:t>
+      </w:r>
+      <w:proofErr w:type="spellStart"/>
+      <w:r>
+        <w:rPr>
+          <w:rFonts w:ascii="Times New Roman" w:hAnsi="Times New Roman" w:cs="Times New Roman"/>
+          <w:sz w:val="24"/>
+          <w:szCs w:val="24"/>
+        </w:rPr>
+        <w:t>tersebut</w:t>
+      </w:r>
+      <w:proofErr w:type="spellEnd"/>
+      <w:r>
+        <w:rPr>
+          <w:rFonts w:ascii="Times New Roman" w:hAnsi="Times New Roman" w:cs="Times New Roman"/>
+          <w:sz w:val="24"/>
+          <w:szCs w:val="24"/>
+        </w:rPr>
+        <w:t xml:space="preserve"> </w:t>
+      </w:r>
+      <w:proofErr w:type="spellStart"/>
+      <w:r>
+        <w:rPr>
+          <w:rFonts w:ascii="Times New Roman" w:hAnsi="Times New Roman" w:cs="Times New Roman"/>
+          <w:sz w:val="24"/>
+          <w:szCs w:val="24"/>
+        </w:rPr>
+        <w:t>diletakkan</w:t>
+      </w:r>
+      <w:proofErr w:type="spellEnd"/>
+      <w:r>
+        <w:rPr>
+          <w:rFonts w:ascii="Times New Roman" w:hAnsi="Times New Roman" w:cs="Times New Roman"/>
+          <w:sz w:val="24"/>
+          <w:szCs w:val="24"/>
+        </w:rPr>
+        <w:t xml:space="preserve"> </w:t>
+      </w:r>
+      <w:proofErr w:type="spellStart"/>
+      <w:r>
+        <w:rPr>
+          <w:rFonts w:ascii="Times New Roman" w:hAnsi="Times New Roman" w:cs="Times New Roman"/>
+          <w:sz w:val="24"/>
+          <w:szCs w:val="24"/>
+        </w:rPr>
+        <w:t>dengan</w:t>
+      </w:r>
+      <w:proofErr w:type="spellEnd"/>
+      <w:r>
+        <w:rPr>
+          <w:rFonts w:ascii="Times New Roman" w:hAnsi="Times New Roman" w:cs="Times New Roman"/>
+          <w:sz w:val="24"/>
+          <w:szCs w:val="24"/>
+        </w:rPr>
+        <w:t xml:space="preserve"> </w:t>
+      </w:r>
+      <w:proofErr w:type="spellStart"/>
+      <w:r>
+        <w:rPr>
+          <w:rFonts w:ascii="Times New Roman" w:hAnsi="Times New Roman" w:cs="Times New Roman"/>
+          <w:sz w:val="24"/>
+          <w:szCs w:val="24"/>
+        </w:rPr>
+        <w:t>satu</w:t>
+      </w:r>
+      <w:proofErr w:type="spellEnd"/>
+      <w:r>
+        <w:rPr>
+          <w:rFonts w:ascii="Times New Roman" w:hAnsi="Times New Roman" w:cs="Times New Roman"/>
+          <w:sz w:val="24"/>
+          <w:szCs w:val="24"/>
+        </w:rPr>
+        <w:t xml:space="preserve"> </w:t>
+      </w:r>
+      <w:proofErr w:type="spellStart"/>
+      <w:r>
+        <w:rPr>
+          <w:rFonts w:ascii="Times New Roman" w:hAnsi="Times New Roman" w:cs="Times New Roman"/>
+          <w:sz w:val="24"/>
+          <w:szCs w:val="24"/>
+        </w:rPr>
+        <w:t>atau</w:t>
+      </w:r>
+      <w:proofErr w:type="spellEnd"/>
+      <w:r>
+        <w:rPr>
+          <w:rFonts w:ascii="Times New Roman" w:hAnsi="Times New Roman" w:cs="Times New Roman"/>
+          <w:sz w:val="24"/>
+          <w:szCs w:val="24"/>
+        </w:rPr>
+        <w:t xml:space="preserve"> </w:t>
+      </w:r>
+      <w:proofErr w:type="spellStart"/>
+      <w:r>
+        <w:rPr>
+          <w:rFonts w:ascii="Times New Roman" w:hAnsi="Times New Roman" w:cs="Times New Roman"/>
+          <w:sz w:val="24"/>
+          <w:szCs w:val="24"/>
+        </w:rPr>
+        <w:t>lebih</w:t>
+      </w:r>
+      <w:proofErr w:type="spellEnd"/>
+      <w:r>
+        <w:rPr>
+          <w:rFonts w:ascii="Times New Roman" w:hAnsi="Times New Roman" w:cs="Times New Roman"/>
+          <w:sz w:val="24"/>
+          <w:szCs w:val="24"/>
+        </w:rPr>
+        <w:t xml:space="preserve"> </w:t>
+      </w:r>
+      <w:proofErr w:type="spellStart"/>
+      <w:r>
+        <w:rPr>
+          <w:rFonts w:ascii="Times New Roman" w:hAnsi="Times New Roman" w:cs="Times New Roman"/>
+          <w:sz w:val="24"/>
+          <w:szCs w:val="24"/>
+        </w:rPr>
+        <w:t>spasi</w:t>
+      </w:r>
+      <w:proofErr w:type="spellEnd"/>
+      <w:r>
+        <w:rPr>
+          <w:rFonts w:ascii="Times New Roman" w:hAnsi="Times New Roman" w:cs="Times New Roman"/>
+          <w:sz w:val="24"/>
+          <w:szCs w:val="24"/>
+        </w:rPr>
+        <w:t xml:space="preserve"> </w:t>
+      </w:r>
+      <w:proofErr w:type="spellStart"/>
+      <w:r>
+        <w:rPr>
+          <w:rFonts w:ascii="Times New Roman" w:hAnsi="Times New Roman" w:cs="Times New Roman"/>
+          <w:sz w:val="24"/>
+          <w:szCs w:val="24"/>
+        </w:rPr>
+        <w:t>dari</w:t>
+      </w:r>
+      <w:proofErr w:type="spellEnd"/>
+      <w:r>
+        <w:rPr>
+          <w:rFonts w:ascii="Times New Roman" w:hAnsi="Times New Roman" w:cs="Times New Roman"/>
+          <w:sz w:val="24"/>
+          <w:szCs w:val="24"/>
+        </w:rPr>
+        <w:t xml:space="preserve"> </w:t>
+      </w:r>
+      <w:proofErr w:type="spellStart"/>
+      <w:r>
+        <w:rPr>
+          <w:rFonts w:ascii="Times New Roman" w:hAnsi="Times New Roman" w:cs="Times New Roman"/>
+          <w:sz w:val="24"/>
+          <w:szCs w:val="24"/>
+        </w:rPr>
+        <w:t>kolom</w:t>
+      </w:r>
+      <w:proofErr w:type="spellEnd"/>
+      <w:r>
+        <w:rPr>
+          <w:rFonts w:ascii="Times New Roman" w:hAnsi="Times New Roman" w:cs="Times New Roman"/>
+          <w:sz w:val="24"/>
+          <w:szCs w:val="24"/>
+        </w:rPr>
+        <w:t xml:space="preserve"> yang </w:t>
+      </w:r>
+      <w:proofErr w:type="spellStart"/>
+      <w:r>
+        <w:rPr>
+          <w:rFonts w:ascii="Times New Roman" w:hAnsi="Times New Roman" w:cs="Times New Roman"/>
+          <w:sz w:val="24"/>
+          <w:szCs w:val="24"/>
+        </w:rPr>
+        <w:t>menggambarkan</w:t>
+      </w:r>
+      <w:proofErr w:type="spellEnd"/>
+      <w:r>
+        <w:rPr>
+          <w:rFonts w:ascii="Times New Roman" w:hAnsi="Times New Roman" w:cs="Times New Roman"/>
+          <w:sz w:val="24"/>
+          <w:szCs w:val="24"/>
+        </w:rPr>
+        <w:t xml:space="preserve"> </w:t>
+      </w:r>
+      <w:proofErr w:type="spellStart"/>
+      <w:r>
+        <w:rPr>
+          <w:rFonts w:ascii="Times New Roman" w:hAnsi="Times New Roman" w:cs="Times New Roman"/>
+          <w:sz w:val="24"/>
+          <w:szCs w:val="24"/>
+        </w:rPr>
+        <w:t>blok</w:t>
+      </w:r>
+      <w:proofErr w:type="spellEnd"/>
+      <w:r>
+        <w:rPr>
+          <w:rFonts w:ascii="Times New Roman" w:hAnsi="Times New Roman" w:cs="Times New Roman"/>
+          <w:sz w:val="24"/>
+          <w:szCs w:val="24"/>
+        </w:rPr>
+        <w:t xml:space="preserve"> program </w:t>
+      </w:r>
+      <w:proofErr w:type="spellStart"/>
+      <w:r>
+        <w:rPr>
+          <w:rFonts w:ascii="Times New Roman" w:hAnsi="Times New Roman" w:cs="Times New Roman"/>
+          <w:sz w:val="24"/>
+          <w:szCs w:val="24"/>
+        </w:rPr>
+        <w:t>itu</w:t>
+      </w:r>
+      <w:proofErr w:type="spellEnd"/>
+      <w:r>
+        <w:rPr>
+          <w:rFonts w:ascii="Times New Roman" w:hAnsi="Times New Roman" w:cs="Times New Roman"/>
+          <w:sz w:val="24"/>
+          <w:szCs w:val="24"/>
+        </w:rPr>
+        <w:t xml:space="preserve"> </w:t>
+      </w:r>
+      <w:proofErr w:type="spellStart"/>
+      <w:r>
+        <w:rPr>
+          <w:rFonts w:ascii="Times New Roman" w:hAnsi="Times New Roman" w:cs="Times New Roman"/>
+          <w:sz w:val="24"/>
+          <w:szCs w:val="24"/>
+        </w:rPr>
+        <w:t>sendiri</w:t>
+      </w:r>
+      <w:proofErr w:type="spellEnd"/>
+      <w:r>
+        <w:rPr>
+          <w:rFonts w:ascii="Times New Roman" w:hAnsi="Times New Roman" w:cs="Times New Roman"/>
+          <w:sz w:val="24"/>
+          <w:szCs w:val="24"/>
+        </w:rPr>
+        <w:t xml:space="preserve"> </w:t>
+      </w:r>
+      <w:r>
+        <w:rPr>
+          <w:rFonts w:ascii="Times New Roman" w:hAnsi="Times New Roman" w:cs="Times New Roman"/>
+          <w:sz w:val="24"/>
+          <w:szCs w:val="24"/>
+        </w:rPr>
+        <w:t xml:space="preserve">(Kurniawan, </w:t>
+      </w:r>
+      <w:proofErr w:type="spellStart"/>
+      <w:proofErr w:type="gramStart"/>
+      <w:r>
+        <w:rPr>
+          <w:rFonts w:ascii="Times New Roman" w:hAnsi="Times New Roman" w:cs="Times New Roman"/>
+          <w:sz w:val="24"/>
+          <w:szCs w:val="24"/>
+        </w:rPr>
+        <w:t>et,al</w:t>
+      </w:r>
+      <w:proofErr w:type="spellEnd"/>
+      <w:proofErr w:type="gramEnd"/>
+      <w:r>
+        <w:rPr>
+          <w:rFonts w:ascii="Times New Roman" w:hAnsi="Times New Roman" w:cs="Times New Roman"/>
+          <w:sz w:val="24"/>
+          <w:szCs w:val="24"/>
+        </w:rPr>
+        <w:t>, 2011)</w:t>
       </w:r>
       <w:r>
         <w:rPr>
@@ -516,6 +3225,8 @@
     </w:p>
     <w:p>
       <w:pPr>
+        <w:ind w:firstLine="284"/>
+        <w:jc w:val="both"/>
         <w:rPr>
           <w:rFonts w:ascii="Times New Roman" w:hAnsi="Times New Roman" w:cs="Times New Roman"/>
           <w:sz w:val="24"/>
@@ -538,7 +3249,61 @@
           <w:sz w:val="24"/>
           <w:szCs w:val="24"/>
         </w:rPr>
-        <w:t xml:space="preserve">(GUI) adalah tampilan atau </w:t>
+        <w:t xml:space="preserve">(GUI) </w:t>
+      </w:r>
+      <w:proofErr w:type="spellStart"/>
+      <w:r>
+        <w:rPr>
+          <w:rFonts w:ascii="Times New Roman" w:hAnsi="Times New Roman" w:cs="Times New Roman"/>
+          <w:sz w:val="24"/>
+          <w:szCs w:val="24"/>
+        </w:rPr>
+        <w:t>adalah</w:t>
+      </w:r>
+      <w:proofErr w:type="spellEnd"/>
+      <w:r>
+        <w:rPr>
+          <w:rFonts w:ascii="Times New Roman" w:hAnsi="Times New Roman" w:cs="Times New Roman"/>
+          <w:sz w:val="24"/>
+          <w:szCs w:val="24"/>
+        </w:rPr>
+        <w:t xml:space="preserve"> </w:t>
+      </w:r>
+      <w:proofErr w:type="spellStart"/>
+      <w:r>
+        <w:rPr>
+          <w:rFonts w:ascii="Times New Roman" w:hAnsi="Times New Roman" w:cs="Times New Roman"/>
+          <w:sz w:val="24"/>
+          <w:szCs w:val="24"/>
+        </w:rPr>
+        <w:t>tampilan</w:t>
+      </w:r>
+      <w:proofErr w:type="spellEnd"/>
+      <w:r>
+        <w:rPr>
+          <w:rFonts w:ascii="Times New Roman" w:hAnsi="Times New Roman" w:cs="Times New Roman"/>
+          <w:sz w:val="24"/>
+          <w:szCs w:val="24"/>
+        </w:rPr>
+        <w:t xml:space="preserve"> </w:t>
+      </w:r>
+      <w:proofErr w:type="spellStart"/>
+      <w:r>
+        <w:rPr>
+          <w:rFonts w:ascii="Times New Roman" w:hAnsi="Times New Roman" w:cs="Times New Roman"/>
+          <w:sz w:val="24"/>
+          <w:szCs w:val="24"/>
+        </w:rPr>
+        <w:t>atau</w:t>
+      </w:r>
+      <w:proofErr w:type="spellEnd"/>
+      <w:r>
+        <w:rPr>
+          <w:rFonts w:ascii="Times New Roman" w:hAnsi="Times New Roman" w:cs="Times New Roman"/>
+          <w:sz w:val="24"/>
+          <w:szCs w:val="24"/>
+        </w:rPr>
+        <w:t xml:space="preserve"> </w:t>
       </w:r>
       <w:r>
         <w:rPr>
@@ -556,8 +3321,99 @@
           <w:sz w:val="24"/>
           <w:szCs w:val="24"/>
         </w:rPr>
-        <w:t xml:space="preserve"> yang memungkinkan pengguna untuk berinteraksi dengan program yang </w:t>
-      </w:r>
+        <w:t xml:space="preserve"> yang </w:t>
+      </w:r>
+      <w:proofErr w:type="spellStart"/>
+      <w:r>
+        <w:rPr>
+          <w:rFonts w:ascii="Times New Roman" w:hAnsi="Times New Roman" w:cs="Times New Roman"/>
+          <w:sz w:val="24"/>
+          <w:szCs w:val="24"/>
+        </w:rPr>
+        <w:t>memungkinkan</w:t>
+      </w:r>
+      <w:proofErr w:type="spellEnd"/>
+      <w:r>
+        <w:rPr>
+          <w:rFonts w:ascii="Times New Roman" w:hAnsi="Times New Roman" w:cs="Times New Roman"/>
+          <w:sz w:val="24"/>
+          <w:szCs w:val="24"/>
+        </w:rPr>
+        <w:t xml:space="preserve"> </w:t>
+      </w:r>
+      <w:proofErr w:type="spellStart"/>
+      <w:r>
+        <w:rPr>
+          <w:rFonts w:ascii="Times New Roman" w:hAnsi="Times New Roman" w:cs="Times New Roman"/>
+          <w:sz w:val="24"/>
+          <w:szCs w:val="24"/>
+        </w:rPr>
+        <w:t>pengguna</w:t>
+      </w:r>
+      <w:proofErr w:type="spellEnd"/>
+      <w:r>
+        <w:rPr>
+          <w:rFonts w:ascii="Times New Roman" w:hAnsi="Times New Roman" w:cs="Times New Roman"/>
+          <w:sz w:val="24"/>
+          <w:szCs w:val="24"/>
+        </w:rPr>
+        <w:t xml:space="preserve"> </w:t>
+      </w:r>
+      <w:proofErr w:type="spellStart"/>
+      <w:r>
+        <w:rPr>
+          <w:rFonts w:ascii="Times New Roman" w:hAnsi="Times New Roman" w:cs="Times New Roman"/>
+          <w:sz w:val="24"/>
+          <w:szCs w:val="24"/>
+        </w:rPr>
+        <w:t>untuk</w:t>
+      </w:r>
+      <w:proofErr w:type="spellEnd"/>
+      <w:r>
+        <w:rPr>
+          <w:rFonts w:ascii="Times New Roman" w:hAnsi="Times New Roman" w:cs="Times New Roman"/>
+          <w:sz w:val="24"/>
+          <w:szCs w:val="24"/>
+        </w:rPr>
+        <w:t xml:space="preserve"> </w:t>
+      </w:r>
+      <w:proofErr w:type="spellStart"/>
+      <w:r>
+        <w:rPr>
+          <w:rFonts w:ascii="Times New Roman" w:hAnsi="Times New Roman" w:cs="Times New Roman"/>
+          <w:sz w:val="24"/>
+          <w:szCs w:val="24"/>
+        </w:rPr>
+        <w:t>berinteraksi</w:t>
+      </w:r>
+      <w:proofErr w:type="spellEnd"/>
+      <w:r>
+        <w:rPr>
+          <w:rFonts w:ascii="Times New Roman" w:hAnsi="Times New Roman" w:cs="Times New Roman"/>
+          <w:sz w:val="24"/>
+          <w:szCs w:val="24"/>
+        </w:rPr>
+        <w:t xml:space="preserve"> </w:t>
+      </w:r>
+      <w:proofErr w:type="spellStart"/>
+      <w:r>
+        <w:rPr>
+          <w:rFonts w:ascii="Times New Roman" w:hAnsi="Times New Roman" w:cs="Times New Roman"/>
+          <w:sz w:val="24"/>
+          <w:szCs w:val="24"/>
+        </w:rPr>
+        <w:t>dengan</w:t>
+      </w:r>
+      <w:proofErr w:type="spellEnd"/>
+      <w:r>
+        <w:rPr>
+          <w:rFonts w:ascii="Times New Roman" w:hAnsi="Times New Roman" w:cs="Times New Roman"/>
+          <w:sz w:val="24"/>
+          <w:szCs w:val="24"/>
+        </w:rPr>
+        <w:t xml:space="preserve"> program yang </w:t>
+      </w:r>
+      <w:proofErr w:type="spellStart"/>
       <w:r>
         <w:rPr>
           <w:rFonts w:ascii="Times New Roman" w:hAnsi="Times New Roman" w:cs="Times New Roman"/>
@@ -565,7 +3421,88 @@
           <w:szCs w:val="24"/>
         </w:rPr>
         <w:lastRenderedPageBreak/>
-        <w:t xml:space="preserve">dijalankan. Dengan dibuatnya GUI memingkinkan program lebih </w:t>
+        <w:t>dijalankan</w:t>
+      </w:r>
+      <w:proofErr w:type="spellEnd"/>
+      <w:r>
+        <w:rPr>
+          <w:rFonts w:ascii="Times New Roman" w:hAnsi="Times New Roman" w:cs="Times New Roman"/>
+          <w:sz w:val="24"/>
+          <w:szCs w:val="24"/>
+        </w:rPr>
+        <w:t xml:space="preserve">. </w:t>
+      </w:r>
+      <w:proofErr w:type="spellStart"/>
+      <w:r>
+        <w:rPr>
+          <w:rFonts w:ascii="Times New Roman" w:hAnsi="Times New Roman" w:cs="Times New Roman"/>
+          <w:sz w:val="24"/>
+          <w:szCs w:val="24"/>
+        </w:rPr>
+        <w:t>Dengan</w:t>
+      </w:r>
+      <w:proofErr w:type="spellEnd"/>
+      <w:r>
+        <w:rPr>
+          <w:rFonts w:ascii="Times New Roman" w:hAnsi="Times New Roman" w:cs="Times New Roman"/>
+          <w:sz w:val="24"/>
+          <w:szCs w:val="24"/>
+        </w:rPr>
+        <w:t xml:space="preserve"> </w:t>
+      </w:r>
+      <w:proofErr w:type="spellStart"/>
+      <w:r>
+        <w:rPr>
+          <w:rFonts w:ascii="Times New Roman" w:hAnsi="Times New Roman" w:cs="Times New Roman"/>
+          <w:sz w:val="24"/>
+          <w:szCs w:val="24"/>
+        </w:rPr>
+        <w:t>dibuatnya</w:t>
+      </w:r>
+      <w:proofErr w:type="spellEnd"/>
+      <w:r>
+        <w:rPr>
+          <w:rFonts w:ascii="Times New Roman" w:hAnsi="Times New Roman" w:cs="Times New Roman"/>
+          <w:sz w:val="24"/>
+          <w:szCs w:val="24"/>
+        </w:rPr>
+        <w:t xml:space="preserve"> GUI </w:t>
+      </w:r>
+      <w:proofErr w:type="spellStart"/>
+      <w:r>
+        <w:rPr>
+          <w:rFonts w:ascii="Times New Roman" w:hAnsi="Times New Roman" w:cs="Times New Roman"/>
+          <w:sz w:val="24"/>
+          <w:szCs w:val="24"/>
+        </w:rPr>
+        <w:t>memingkinkan</w:t>
+      </w:r>
+      <w:proofErr w:type="spellEnd"/>
+      <w:r>
+        <w:rPr>
+          <w:rFonts w:ascii="Times New Roman" w:hAnsi="Times New Roman" w:cs="Times New Roman"/>
+          <w:sz w:val="24"/>
+          <w:szCs w:val="24"/>
+        </w:rPr>
+        <w:t xml:space="preserve"> program </w:t>
+      </w:r>
+      <w:proofErr w:type="spellStart"/>
+      <w:r>
+        <w:rPr>
+          <w:rFonts w:ascii="Times New Roman" w:hAnsi="Times New Roman" w:cs="Times New Roman"/>
+          <w:sz w:val="24"/>
+          <w:szCs w:val="24"/>
+        </w:rPr>
+        <w:t>lebih</w:t>
+      </w:r>
+      <w:proofErr w:type="spellEnd"/>
+      <w:r>
+        <w:rPr>
+          <w:rFonts w:ascii="Times New Roman" w:hAnsi="Times New Roman" w:cs="Times New Roman"/>
+          <w:sz w:val="24"/>
+          <w:szCs w:val="24"/>
+        </w:rPr>
+        <w:t xml:space="preserve"> </w:t>
       </w:r>
       <w:r>
         <w:rPr>
@@ -583,7 +3520,439 @@
           <w:sz w:val="24"/>
           <w:szCs w:val="24"/>
         </w:rPr>
-        <w:t xml:space="preserve"> dan dapat membuat pengguna lebih mudah dalam menjalankan suatu program aplikasi. GUI harus mudah dimengerti oleh pengguna sehingga pengguna dapat mengerti apa yang harus dilakukan saat menjalankan sebuah program aplikasi.</w:t>
+        <w:t xml:space="preserve"> dan </w:t>
+      </w:r>
+      <w:proofErr w:type="spellStart"/>
+      <w:r>
+        <w:rPr>
+          <w:rFonts w:ascii="Times New Roman" w:hAnsi="Times New Roman" w:cs="Times New Roman"/>
+          <w:sz w:val="24"/>
+          <w:szCs w:val="24"/>
+        </w:rPr>
+        <w:t>dapat</w:t>
+      </w:r>
+      <w:proofErr w:type="spellEnd"/>
+      <w:r>
+        <w:rPr>
+          <w:rFonts w:ascii="Times New Roman" w:hAnsi="Times New Roman" w:cs="Times New Roman"/>
+          <w:sz w:val="24"/>
+          <w:szCs w:val="24"/>
+        </w:rPr>
+        <w:t xml:space="preserve"> </w:t>
+      </w:r>
+      <w:proofErr w:type="spellStart"/>
+      <w:r>
+        <w:rPr>
+          <w:rFonts w:ascii="Times New Roman" w:hAnsi="Times New Roman" w:cs="Times New Roman"/>
+          <w:sz w:val="24"/>
+          <w:szCs w:val="24"/>
+        </w:rPr>
+        <w:t>membuat</w:t>
+      </w:r>
+      <w:proofErr w:type="spellEnd"/>
+      <w:r>
+        <w:rPr>
+          <w:rFonts w:ascii="Times New Roman" w:hAnsi="Times New Roman" w:cs="Times New Roman"/>
+          <w:sz w:val="24"/>
+          <w:szCs w:val="24"/>
+        </w:rPr>
+        <w:t xml:space="preserve"> </w:t>
+      </w:r>
+      <w:proofErr w:type="spellStart"/>
+      <w:r>
+        <w:rPr>
+          <w:rFonts w:ascii="Times New Roman" w:hAnsi="Times New Roman" w:cs="Times New Roman"/>
+          <w:sz w:val="24"/>
+          <w:szCs w:val="24"/>
+        </w:rPr>
+        <w:t>pengguna</w:t>
+      </w:r>
+      <w:proofErr w:type="spellEnd"/>
+      <w:r>
+        <w:rPr>
+          <w:rFonts w:ascii="Times New Roman" w:hAnsi="Times New Roman" w:cs="Times New Roman"/>
+          <w:sz w:val="24"/>
+          <w:szCs w:val="24"/>
+        </w:rPr>
+        <w:t xml:space="preserve"> </w:t>
+      </w:r>
+      <w:proofErr w:type="spellStart"/>
+      <w:r>
+        <w:rPr>
+          <w:rFonts w:ascii="Times New Roman" w:hAnsi="Times New Roman" w:cs="Times New Roman"/>
+          <w:sz w:val="24"/>
+          <w:szCs w:val="24"/>
+        </w:rPr>
+        <w:t>lebih</w:t>
+      </w:r>
+      <w:proofErr w:type="spellEnd"/>
+      <w:r>
+        <w:rPr>
+          <w:rFonts w:ascii="Times New Roman" w:hAnsi="Times New Roman" w:cs="Times New Roman"/>
+          <w:sz w:val="24"/>
+          <w:szCs w:val="24"/>
+        </w:rPr>
+        <w:t xml:space="preserve"> </w:t>
+      </w:r>
+      <w:proofErr w:type="spellStart"/>
+      <w:r>
+        <w:rPr>
+          <w:rFonts w:ascii="Times New Roman" w:hAnsi="Times New Roman" w:cs="Times New Roman"/>
+          <w:sz w:val="24"/>
+          <w:szCs w:val="24"/>
+        </w:rPr>
+        <w:t>mudah</w:t>
+      </w:r>
+      <w:proofErr w:type="spellEnd"/>
+      <w:r>
+        <w:rPr>
+          <w:rFonts w:ascii="Times New Roman" w:hAnsi="Times New Roman" w:cs="Times New Roman"/>
+          <w:sz w:val="24"/>
+          <w:szCs w:val="24"/>
+        </w:rPr>
+        <w:t xml:space="preserve"> </w:t>
+      </w:r>
+      <w:proofErr w:type="spellStart"/>
+      <w:r>
+        <w:rPr>
+          <w:rFonts w:ascii="Times New Roman" w:hAnsi="Times New Roman" w:cs="Times New Roman"/>
+          <w:sz w:val="24"/>
+          <w:szCs w:val="24"/>
+        </w:rPr>
+        <w:t>dalam</w:t>
+      </w:r>
+      <w:proofErr w:type="spellEnd"/>
+      <w:r>
+        <w:rPr>
+          <w:rFonts w:ascii="Times New Roman" w:hAnsi="Times New Roman" w:cs="Times New Roman"/>
+          <w:sz w:val="24"/>
+          <w:szCs w:val="24"/>
+        </w:rPr>
+        <w:t xml:space="preserve"> </w:t>
+      </w:r>
+      <w:proofErr w:type="spellStart"/>
+      <w:r>
+        <w:rPr>
+          <w:rFonts w:ascii="Times New Roman" w:hAnsi="Times New Roman" w:cs="Times New Roman"/>
+          <w:sz w:val="24"/>
+          <w:szCs w:val="24"/>
+        </w:rPr>
+        <w:t>menjalankan</w:t>
+      </w:r>
+      <w:proofErr w:type="spellEnd"/>
+      <w:r>
+        <w:rPr>
+          <w:rFonts w:ascii="Times New Roman" w:hAnsi="Times New Roman" w:cs="Times New Roman"/>
+          <w:sz w:val="24"/>
+          <w:szCs w:val="24"/>
+        </w:rPr>
+        <w:t xml:space="preserve"> </w:t>
+      </w:r>
+      <w:proofErr w:type="spellStart"/>
+      <w:r>
+        <w:rPr>
+          <w:rFonts w:ascii="Times New Roman" w:hAnsi="Times New Roman" w:cs="Times New Roman"/>
+          <w:sz w:val="24"/>
+          <w:szCs w:val="24"/>
+        </w:rPr>
+        <w:t>suatu</w:t>
+      </w:r>
+      <w:proofErr w:type="spellEnd"/>
+      <w:r>
+        <w:rPr>
+          <w:rFonts w:ascii="Times New Roman" w:hAnsi="Times New Roman" w:cs="Times New Roman"/>
+          <w:sz w:val="24"/>
+          <w:szCs w:val="24"/>
+        </w:rPr>
+        <w:t xml:space="preserve"> program </w:t>
+      </w:r>
+      <w:proofErr w:type="spellStart"/>
+      <w:r>
+        <w:rPr>
+          <w:rFonts w:ascii="Times New Roman" w:hAnsi="Times New Roman" w:cs="Times New Roman"/>
+          <w:sz w:val="24"/>
+          <w:szCs w:val="24"/>
+        </w:rPr>
+        <w:t>aplikasi</w:t>
+      </w:r>
+      <w:proofErr w:type="spellEnd"/>
+      <w:r>
+        <w:rPr>
+          <w:rFonts w:ascii="Times New Roman" w:hAnsi="Times New Roman" w:cs="Times New Roman"/>
+          <w:sz w:val="24"/>
+          <w:szCs w:val="24"/>
+        </w:rPr>
+        <w:t xml:space="preserve">. GUI </w:t>
+      </w:r>
+      <w:proofErr w:type="spellStart"/>
+      <w:r>
+        <w:rPr>
+          <w:rFonts w:ascii="Times New Roman" w:hAnsi="Times New Roman" w:cs="Times New Roman"/>
+          <w:sz w:val="24"/>
+          <w:szCs w:val="24"/>
+        </w:rPr>
+        <w:t>harus</w:t>
+      </w:r>
+      <w:proofErr w:type="spellEnd"/>
+      <w:r>
+        <w:rPr>
+          <w:rFonts w:ascii="Times New Roman" w:hAnsi="Times New Roman" w:cs="Times New Roman"/>
+          <w:sz w:val="24"/>
+          <w:szCs w:val="24"/>
+        </w:rPr>
+        <w:t xml:space="preserve"> </w:t>
+      </w:r>
+      <w:proofErr w:type="spellStart"/>
+      <w:r>
+        <w:rPr>
+          <w:rFonts w:ascii="Times New Roman" w:hAnsi="Times New Roman" w:cs="Times New Roman"/>
+          <w:sz w:val="24"/>
+          <w:szCs w:val="24"/>
+        </w:rPr>
+        <w:t>mudah</w:t>
+      </w:r>
+      <w:proofErr w:type="spellEnd"/>
+      <w:r>
+        <w:rPr>
+          <w:rFonts w:ascii="Times New Roman" w:hAnsi="Times New Roman" w:cs="Times New Roman"/>
+          <w:sz w:val="24"/>
+          <w:szCs w:val="24"/>
+        </w:rPr>
+        <w:t xml:space="preserve"> </w:t>
+      </w:r>
+      <w:proofErr w:type="spellStart"/>
+      <w:r>
+        <w:rPr>
+          <w:rFonts w:ascii="Times New Roman" w:hAnsi="Times New Roman" w:cs="Times New Roman"/>
+          <w:sz w:val="24"/>
+          <w:szCs w:val="24"/>
+        </w:rPr>
+        <w:t>dimengerti</w:t>
+      </w:r>
+      <w:proofErr w:type="spellEnd"/>
+      <w:r>
+        <w:rPr>
+          <w:rFonts w:ascii="Times New Roman" w:hAnsi="Times New Roman" w:cs="Times New Roman"/>
+          <w:sz w:val="24"/>
+          <w:szCs w:val="24"/>
+        </w:rPr>
+        <w:t xml:space="preserve"> oleh </w:t>
+      </w:r>
+      <w:proofErr w:type="spellStart"/>
+      <w:r>
+        <w:rPr>
+          <w:rFonts w:ascii="Times New Roman" w:hAnsi="Times New Roman" w:cs="Times New Roman"/>
+          <w:sz w:val="24"/>
+          <w:szCs w:val="24"/>
+        </w:rPr>
+        <w:t>pengguna</w:t>
+      </w:r>
+      <w:proofErr w:type="spellEnd"/>
+      <w:r>
+        <w:rPr>
+          <w:rFonts w:ascii="Times New Roman" w:hAnsi="Times New Roman" w:cs="Times New Roman"/>
+          <w:sz w:val="24"/>
+          <w:szCs w:val="24"/>
+        </w:rPr>
+        <w:t xml:space="preserve"> </w:t>
+      </w:r>
+      <w:proofErr w:type="spellStart"/>
+      <w:r>
+        <w:rPr>
+          <w:rFonts w:ascii="Times New Roman" w:hAnsi="Times New Roman" w:cs="Times New Roman"/>
+          <w:sz w:val="24"/>
+          <w:szCs w:val="24"/>
+        </w:rPr>
+        <w:t>sehingga</w:t>
+      </w:r>
+      <w:proofErr w:type="spellEnd"/>
+      <w:r>
+        <w:rPr>
+          <w:rFonts w:ascii="Times New Roman" w:hAnsi="Times New Roman" w:cs="Times New Roman"/>
+          <w:sz w:val="24"/>
+          <w:szCs w:val="24"/>
+        </w:rPr>
+        <w:t xml:space="preserve"> </w:t>
+      </w:r>
+      <w:proofErr w:type="spellStart"/>
+      <w:r>
+        <w:rPr>
+          <w:rFonts w:ascii="Times New Roman" w:hAnsi="Times New Roman" w:cs="Times New Roman"/>
+          <w:sz w:val="24"/>
+          <w:szCs w:val="24"/>
+        </w:rPr>
+        <w:t>pengguna</w:t>
+      </w:r>
+      <w:proofErr w:type="spellEnd"/>
+      <w:r>
+        <w:rPr>
+          <w:rFonts w:ascii="Times New Roman" w:hAnsi="Times New Roman" w:cs="Times New Roman"/>
+          <w:sz w:val="24"/>
+          <w:szCs w:val="24"/>
+        </w:rPr>
+        <w:t xml:space="preserve"> </w:t>
+      </w:r>
+      <w:proofErr w:type="spellStart"/>
+      <w:r>
+        <w:rPr>
+          <w:rFonts w:ascii="Times New Roman" w:hAnsi="Times New Roman" w:cs="Times New Roman"/>
+          <w:sz w:val="24"/>
+          <w:szCs w:val="24"/>
+        </w:rPr>
+        <w:t>dapat</w:t>
+      </w:r>
+      <w:proofErr w:type="spellEnd"/>
+      <w:r>
+        <w:rPr>
+          <w:rFonts w:ascii="Times New Roman" w:hAnsi="Times New Roman" w:cs="Times New Roman"/>
+          <w:sz w:val="24"/>
+          <w:szCs w:val="24"/>
+        </w:rPr>
+        <w:t xml:space="preserve"> </w:t>
+      </w:r>
+      <w:proofErr w:type="spellStart"/>
+      <w:r>
+        <w:rPr>
+          <w:rFonts w:ascii="Times New Roman" w:hAnsi="Times New Roman" w:cs="Times New Roman"/>
+          <w:sz w:val="24"/>
+          <w:szCs w:val="24"/>
+        </w:rPr>
+        <w:t>mengerti</w:t>
+      </w:r>
+      <w:proofErr w:type="spellEnd"/>
+      <w:r>
+        <w:rPr>
+          <w:rFonts w:ascii="Times New Roman" w:hAnsi="Times New Roman" w:cs="Times New Roman"/>
+          <w:sz w:val="24"/>
+          <w:szCs w:val="24"/>
+        </w:rPr>
+        <w:t xml:space="preserve"> </w:t>
+      </w:r>
+      <w:proofErr w:type="spellStart"/>
+      <w:r>
+        <w:rPr>
+          <w:rFonts w:ascii="Times New Roman" w:hAnsi="Times New Roman" w:cs="Times New Roman"/>
+          <w:sz w:val="24"/>
+          <w:szCs w:val="24"/>
+        </w:rPr>
+        <w:t>apa</w:t>
+      </w:r>
+      <w:proofErr w:type="spellEnd"/>
+      <w:r>
+        <w:rPr>
+          <w:rFonts w:ascii="Times New Roman" w:hAnsi="Times New Roman" w:cs="Times New Roman"/>
+          <w:sz w:val="24"/>
+          <w:szCs w:val="24"/>
+        </w:rPr>
+        <w:t xml:space="preserve"> yang </w:t>
+      </w:r>
+      <w:proofErr w:type="spellStart"/>
+      <w:r>
+        <w:rPr>
+          <w:rFonts w:ascii="Times New Roman" w:hAnsi="Times New Roman" w:cs="Times New Roman"/>
+          <w:sz w:val="24"/>
+          <w:szCs w:val="24"/>
+        </w:rPr>
+        <w:t>harus</w:t>
+      </w:r>
+      <w:proofErr w:type="spellEnd"/>
+      <w:r>
+        <w:rPr>
+          <w:rFonts w:ascii="Times New Roman" w:hAnsi="Times New Roman" w:cs="Times New Roman"/>
+          <w:sz w:val="24"/>
+          <w:szCs w:val="24"/>
+        </w:rPr>
+        <w:t xml:space="preserve"> </w:t>
+      </w:r>
+      <w:proofErr w:type="spellStart"/>
+      <w:r>
+        <w:rPr>
+          <w:rFonts w:ascii="Times New Roman" w:hAnsi="Times New Roman" w:cs="Times New Roman"/>
+          <w:sz w:val="24"/>
+          <w:szCs w:val="24"/>
+        </w:rPr>
+        <w:t>dilakukan</w:t>
+      </w:r>
+      <w:proofErr w:type="spellEnd"/>
+      <w:r>
+        <w:rPr>
+          <w:rFonts w:ascii="Times New Roman" w:hAnsi="Times New Roman" w:cs="Times New Roman"/>
+          <w:sz w:val="24"/>
+          <w:szCs w:val="24"/>
+        </w:rPr>
+        <w:t xml:space="preserve"> </w:t>
+      </w:r>
+      <w:proofErr w:type="spellStart"/>
+      <w:r>
+        <w:rPr>
+          <w:rFonts w:ascii="Times New Roman" w:hAnsi="Times New Roman" w:cs="Times New Roman"/>
+          <w:sz w:val="24"/>
+          <w:szCs w:val="24"/>
+        </w:rPr>
+        <w:t>saat</w:t>
+      </w:r>
+      <w:proofErr w:type="spellEnd"/>
+      <w:r>
+        <w:rPr>
+          <w:rFonts w:ascii="Times New Roman" w:hAnsi="Times New Roman" w:cs="Times New Roman"/>
+          <w:sz w:val="24"/>
+          <w:szCs w:val="24"/>
+        </w:rPr>
+        <w:t xml:space="preserve"> </w:t>
+      </w:r>
+      <w:proofErr w:type="spellStart"/>
+      <w:r>
+        <w:rPr>
+          <w:rFonts w:ascii="Times New Roman" w:hAnsi="Times New Roman" w:cs="Times New Roman"/>
+          <w:sz w:val="24"/>
+          <w:szCs w:val="24"/>
+        </w:rPr>
+        <w:t>menjalankan</w:t>
+      </w:r>
+      <w:proofErr w:type="spellEnd"/>
+      <w:r>
+        <w:rPr>
+          <w:rFonts w:ascii="Times New Roman" w:hAnsi="Times New Roman" w:cs="Times New Roman"/>
+          <w:sz w:val="24"/>
+          <w:szCs w:val="24"/>
+        </w:rPr>
+        <w:t xml:space="preserve"> </w:t>
+      </w:r>
+      <w:proofErr w:type="spellStart"/>
+      <w:r>
+        <w:rPr>
+          <w:rFonts w:ascii="Times New Roman" w:hAnsi="Times New Roman" w:cs="Times New Roman"/>
+          <w:sz w:val="24"/>
+          <w:szCs w:val="24"/>
+        </w:rPr>
+        <w:t>sebuah</w:t>
+      </w:r>
+      <w:proofErr w:type="spellEnd"/>
+      <w:r>
+        <w:rPr>
+          <w:rFonts w:ascii="Times New Roman" w:hAnsi="Times New Roman" w:cs="Times New Roman"/>
+          <w:sz w:val="24"/>
+          <w:szCs w:val="24"/>
+        </w:rPr>
+        <w:t xml:space="preserve"> program </w:t>
+      </w:r>
+      <w:proofErr w:type="spellStart"/>
+      <w:r>
+        <w:rPr>
+          <w:rFonts w:ascii="Times New Roman" w:hAnsi="Times New Roman" w:cs="Times New Roman"/>
+          <w:sz w:val="24"/>
+          <w:szCs w:val="24"/>
+        </w:rPr>
+        <w:t>aplikasi</w:t>
+      </w:r>
+      <w:proofErr w:type="spellEnd"/>
+      <w:r>
+        <w:rPr>
+          <w:rFonts w:ascii="Times New Roman" w:hAnsi="Times New Roman" w:cs="Times New Roman"/>
+          <w:sz w:val="24"/>
+          <w:szCs w:val="24"/>
+        </w:rPr>
+        <w:t>.</w:t>
       </w:r>
     </w:p>
     <w:p>
@@ -594,6 +3963,7 @@
           <w:numId w:val="2"/>
         </w:numPr>
         <w:spacing w:before="0" w:line="360" w:lineRule="auto"/>
+        <w:ind w:left="284"/>
         <w:jc w:val="both"/>
         <w:rPr>
           <w:rFonts w:ascii="Times New Roman" w:hAnsi="Times New Roman" w:cs="Times New Roman"/>
@@ -604,6 +3974,7 @@
           <w:szCs w:val="24"/>
         </w:rPr>
       </w:pPr>
+      <w:proofErr w:type="spellStart"/>
       <w:r>
         <w:rPr>
           <w:rFonts w:ascii="Times New Roman" w:hAnsi="Times New Roman" w:cs="Times New Roman"/>
@@ -615,6 +3986,7 @@
         </w:rPr>
         <w:t>Algoritma</w:t>
       </w:r>
+      <w:proofErr w:type="spellEnd"/>
     </w:p>
     <w:p>
       <w:pPr>
@@ -624,6 +3996,7 @@
           <w:numId w:val="2"/>
         </w:numPr>
         <w:spacing w:before="0" w:line="360" w:lineRule="auto"/>
+        <w:ind w:left="284"/>
         <w:jc w:val="both"/>
         <w:rPr>
           <w:rFonts w:ascii="Times New Roman" w:hAnsi="Times New Roman" w:cs="Times New Roman"/>
@@ -654,6 +4027,7 @@
           <w:numId w:val="2"/>
         </w:numPr>
         <w:spacing w:before="0" w:line="360" w:lineRule="auto"/>
+        <w:ind w:left="284"/>
         <w:jc w:val="both"/>
         <w:rPr>
           <w:rFonts w:ascii="Times New Roman" w:hAnsi="Times New Roman" w:cs="Times New Roman"/>
@@ -684,6 +4058,7 @@
           <w:numId w:val="2"/>
         </w:numPr>
         <w:spacing w:before="0" w:line="360" w:lineRule="auto"/>
+        <w:ind w:left="284"/>
         <w:jc w:val="both"/>
         <w:rPr>
           <w:rFonts w:ascii="Times New Roman" w:hAnsi="Times New Roman" w:cs="Times New Roman"/>
@@ -694,6 +4069,7 @@
           <w:szCs w:val="24"/>
         </w:rPr>
       </w:pPr>
+      <w:proofErr w:type="spellStart"/>
       <w:r>
         <w:rPr>
           <w:rFonts w:ascii="Times New Roman" w:hAnsi="Times New Roman" w:cs="Times New Roman"/>
@@ -703,7 +4079,19 @@
           <w:sz w:val="24"/>
           <w:szCs w:val="24"/>
         </w:rPr>
-        <w:t>Pembuatan Program</w:t>
+        <w:t>Pembuatan</w:t>
+      </w:r>
+      <w:proofErr w:type="spellEnd"/>
+      <w:r>
+        <w:rPr>
+          <w:rFonts w:ascii="Times New Roman" w:hAnsi="Times New Roman" w:cs="Times New Roman"/>
+          <w:b/>
+          <w:bCs/>
+          <w:color w:val="auto"/>
+          <w:sz w:val="24"/>
+          <w:szCs w:val="24"/>
+        </w:rPr>
+        <w:t xml:space="preserve"> Program</w:t>
       </w:r>
     </w:p>
     <w:p>
@@ -714,6 +4102,7 @@
           <w:numId w:val="2"/>
         </w:numPr>
         <w:spacing w:before="0" w:line="360" w:lineRule="auto"/>
+        <w:ind w:left="284"/>
         <w:jc w:val="both"/>
         <w:rPr>
           <w:rFonts w:ascii="Times New Roman" w:hAnsi="Times New Roman" w:cs="Times New Roman"/>
@@ -724,6 +4113,7 @@
           <w:szCs w:val="24"/>
         </w:rPr>
       </w:pPr>
+      <w:proofErr w:type="spellStart"/>
       <w:r>
         <w:rPr>
           <w:rFonts w:ascii="Times New Roman" w:hAnsi="Times New Roman" w:cs="Times New Roman"/>
@@ -735,6 +4125,7 @@
         </w:rPr>
         <w:t>Penutup</w:t>
       </w:r>
+      <w:proofErr w:type="spellEnd"/>
     </w:p>
     <w:p>
       <w:pPr>
@@ -778,7 +4169,169 @@
           <w:sz w:val="24"/>
           <w:szCs w:val="24"/>
         </w:rPr>
-        <w:t>Kurniawan, H., Setiyono, B., &amp; Isnanto, R. R. (2011). Aplikasi Penjawab Pesan Singkat Automatis Dengan Bahasa Python. Tugas Akhir.</w:t>
+        <w:t xml:space="preserve">Kurniawan, H., </w:t>
+      </w:r>
+      <w:proofErr w:type="spellStart"/>
+      <w:r>
+        <w:rPr>
+          <w:rFonts w:ascii="Times New Roman" w:hAnsi="Times New Roman" w:cs="Times New Roman"/>
+          <w:sz w:val="24"/>
+          <w:szCs w:val="24"/>
+        </w:rPr>
+        <w:t>Setiyono</w:t>
+      </w:r>
+      <w:proofErr w:type="spellEnd"/>
+      <w:r>
+        <w:rPr>
+          <w:rFonts w:ascii="Times New Roman" w:hAnsi="Times New Roman" w:cs="Times New Roman"/>
+          <w:sz w:val="24"/>
+          <w:szCs w:val="24"/>
+        </w:rPr>
+        <w:t xml:space="preserve">, B., &amp; </w:t>
+      </w:r>
+      <w:proofErr w:type="spellStart"/>
+      <w:r>
+        <w:rPr>
+          <w:rFonts w:ascii="Times New Roman" w:hAnsi="Times New Roman" w:cs="Times New Roman"/>
+          <w:sz w:val="24"/>
+          <w:szCs w:val="24"/>
+        </w:rPr>
+        <w:t>Isnanto</w:t>
+      </w:r>
+      <w:proofErr w:type="spellEnd"/>
+      <w:r>
+        <w:rPr>
+          <w:rFonts w:ascii="Times New Roman" w:hAnsi="Times New Roman" w:cs="Times New Roman"/>
+          <w:sz w:val="24"/>
+          <w:szCs w:val="24"/>
+        </w:rPr>
+        <w:t xml:space="preserve">, R. R. (2011). </w:t>
+      </w:r>
+      <w:proofErr w:type="spellStart"/>
+      <w:r>
+        <w:rPr>
+          <w:rFonts w:ascii="Times New Roman" w:hAnsi="Times New Roman" w:cs="Times New Roman"/>
+          <w:sz w:val="24"/>
+          <w:szCs w:val="24"/>
+        </w:rPr>
+        <w:t>Aplikasi</w:t>
+      </w:r>
+      <w:proofErr w:type="spellEnd"/>
+      <w:r>
+        <w:rPr>
+          <w:rFonts w:ascii="Times New Roman" w:hAnsi="Times New Roman" w:cs="Times New Roman"/>
+          <w:sz w:val="24"/>
+          <w:szCs w:val="24"/>
+        </w:rPr>
+        <w:t xml:space="preserve"> </w:t>
+      </w:r>
+      <w:proofErr w:type="spellStart"/>
+      <w:r>
+        <w:rPr>
+          <w:rFonts w:ascii="Times New Roman" w:hAnsi="Times New Roman" w:cs="Times New Roman"/>
+          <w:sz w:val="24"/>
+          <w:szCs w:val="24"/>
+        </w:rPr>
+        <w:t>Penjawab</w:t>
+      </w:r>
+      <w:proofErr w:type="spellEnd"/>
+      <w:r>
+        <w:rPr>
+          <w:rFonts w:ascii="Times New Roman" w:hAnsi="Times New Roman" w:cs="Times New Roman"/>
+          <w:sz w:val="24"/>
+          <w:szCs w:val="24"/>
+        </w:rPr>
+        <w:t xml:space="preserve"> </w:t>
+      </w:r>
+      <w:proofErr w:type="spellStart"/>
+      <w:r>
+        <w:rPr>
+          <w:rFonts w:ascii="Times New Roman" w:hAnsi="Times New Roman" w:cs="Times New Roman"/>
+          <w:sz w:val="24"/>
+          <w:szCs w:val="24"/>
+        </w:rPr>
+        <w:t>Pesan</w:t>
+      </w:r>
+      <w:proofErr w:type="spellEnd"/>
+      <w:r>
+        <w:rPr>
+          <w:rFonts w:ascii="Times New Roman" w:hAnsi="Times New Roman" w:cs="Times New Roman"/>
+          <w:sz w:val="24"/>
+          <w:szCs w:val="24"/>
+        </w:rPr>
+        <w:t xml:space="preserve"> </w:t>
+      </w:r>
+      <w:proofErr w:type="spellStart"/>
+      <w:r>
+        <w:rPr>
+          <w:rFonts w:ascii="Times New Roman" w:hAnsi="Times New Roman" w:cs="Times New Roman"/>
+          <w:sz w:val="24"/>
+          <w:szCs w:val="24"/>
+        </w:rPr>
+        <w:t>Singkat</w:t>
+      </w:r>
+      <w:proofErr w:type="spellEnd"/>
+      <w:r>
+        <w:rPr>
+          <w:rFonts w:ascii="Times New Roman" w:hAnsi="Times New Roman" w:cs="Times New Roman"/>
+          <w:sz w:val="24"/>
+          <w:szCs w:val="24"/>
+        </w:rPr>
+        <w:t xml:space="preserve"> </w:t>
+      </w:r>
+      <w:proofErr w:type="spellStart"/>
+      <w:r>
+        <w:rPr>
+          <w:rFonts w:ascii="Times New Roman" w:hAnsi="Times New Roman" w:cs="Times New Roman"/>
+          <w:sz w:val="24"/>
+          <w:szCs w:val="24"/>
+        </w:rPr>
+        <w:t>Automatis</w:t>
+      </w:r>
+      <w:proofErr w:type="spellEnd"/>
+      <w:r>
+        <w:rPr>
+          <w:rFonts w:ascii="Times New Roman" w:hAnsi="Times New Roman" w:cs="Times New Roman"/>
+          <w:sz w:val="24"/>
+          <w:szCs w:val="24"/>
+        </w:rPr>
+        <w:t xml:space="preserve"> </w:t>
+      </w:r>
+      <w:proofErr w:type="spellStart"/>
+      <w:r>
+        <w:rPr>
+          <w:rFonts w:ascii="Times New Roman" w:hAnsi="Times New Roman" w:cs="Times New Roman"/>
+          <w:sz w:val="24"/>
+          <w:szCs w:val="24"/>
+        </w:rPr>
+        <w:t>Dengan</w:t>
+      </w:r>
+      <w:proofErr w:type="spellEnd"/>
+      <w:r>
+        <w:rPr>
+          <w:rFonts w:ascii="Times New Roman" w:hAnsi="Times New Roman" w:cs="Times New Roman"/>
+          <w:sz w:val="24"/>
+          <w:szCs w:val="24"/>
+        </w:rPr>
+        <w:t xml:space="preserve"> Bahasa Python. </w:t>
+      </w:r>
+      <w:proofErr w:type="spellStart"/>
+      <w:r>
+        <w:rPr>
+          <w:rFonts w:ascii="Times New Roman" w:hAnsi="Times New Roman" w:cs="Times New Roman"/>
+          <w:sz w:val="24"/>
+          <w:szCs w:val="24"/>
+        </w:rPr>
+        <w:t>Tugas</w:t>
+      </w:r>
+      <w:proofErr w:type="spellEnd"/>
+      <w:r>
+        <w:rPr>
+          <w:rFonts w:ascii="Times New Roman" w:hAnsi="Times New Roman" w:cs="Times New Roman"/>
+          <w:sz w:val="24"/>
+          <w:szCs w:val="24"/>
+        </w:rPr>
+        <w:t xml:space="preserve"> Akhir.</w:t>
       </w:r>
     </w:p>
     <w:p>
@@ -793,6 +4346,7 @@
           <w:shd w:val="clear" w:color="auto" w:fill="FFFFFF"/>
         </w:rPr>
       </w:pPr>
+      <w:proofErr w:type="spellStart"/>
       <w:r>
         <w:rPr>
           <w:rFonts w:ascii="Times New Roman" w:hAnsi="Times New Roman" w:cs="Times New Roman"/>
@@ -801,8 +4355,64 @@
           <w:szCs w:val="24"/>
           <w:shd w:val="clear" w:color="auto" w:fill="FFFFFF"/>
         </w:rPr>
-        <w:t>Syahrudin, A. N., &amp; Kurniawan, T. (2018). Input dan output pada bahasa pemrograman python. </w:t>
-      </w:r>
+        <w:t>Syahrudin</w:t>
+      </w:r>
+      <w:proofErr w:type="spellEnd"/>
+      <w:r>
+        <w:rPr>
+          <w:rFonts w:ascii="Times New Roman" w:hAnsi="Times New Roman" w:cs="Times New Roman"/>
+          <w:color w:val="222222"/>
+          <w:sz w:val="24"/>
+          <w:szCs w:val="24"/>
+          <w:shd w:val="clear" w:color="auto" w:fill="FFFFFF"/>
+        </w:rPr>
+        <w:t xml:space="preserve">, A. N., &amp; Kurniawan, T. (2018). Input dan output pada </w:t>
+      </w:r>
+      <w:proofErr w:type="spellStart"/>
+      <w:r>
+        <w:rPr>
+          <w:rFonts w:ascii="Times New Roman" w:hAnsi="Times New Roman" w:cs="Times New Roman"/>
+          <w:color w:val="222222"/>
+          <w:sz w:val="24"/>
+          <w:szCs w:val="24"/>
+          <w:shd w:val="clear" w:color="auto" w:fill="FFFFFF"/>
+        </w:rPr>
+        <w:t>bahasa</w:t>
+      </w:r>
+      <w:proofErr w:type="spellEnd"/>
+      <w:r>
+        <w:rPr>
+          <w:rFonts w:ascii="Times New Roman" w:hAnsi="Times New Roman" w:cs="Times New Roman"/>
+          <w:color w:val="222222"/>
+          <w:sz w:val="24"/>
+          <w:szCs w:val="24"/>
+          <w:shd w:val="clear" w:color="auto" w:fill="FFFFFF"/>
+        </w:rPr>
+        <w:t xml:space="preserve"> </w:t>
+      </w:r>
+      <w:proofErr w:type="spellStart"/>
+      <w:r>
+        <w:rPr>
+          <w:rFonts w:ascii="Times New Roman" w:hAnsi="Times New Roman" w:cs="Times New Roman"/>
+          <w:color w:val="222222"/>
+          <w:sz w:val="24"/>
+          <w:szCs w:val="24"/>
+          <w:shd w:val="clear" w:color="auto" w:fill="FFFFFF"/>
+        </w:rPr>
+        <w:t>pemrograman</w:t>
+      </w:r>
+      <w:proofErr w:type="spellEnd"/>
+      <w:r>
+        <w:rPr>
+          <w:rFonts w:ascii="Times New Roman" w:hAnsi="Times New Roman" w:cs="Times New Roman"/>
+          <w:color w:val="222222"/>
+          <w:sz w:val="24"/>
+          <w:szCs w:val="24"/>
+          <w:shd w:val="clear" w:color="auto" w:fill="FFFFFF"/>
+        </w:rPr>
+        <w:t xml:space="preserve"> python. </w:t>
+      </w:r>
+      <w:proofErr w:type="spellStart"/>
       <w:r>
         <w:rPr>
           <w:rFonts w:ascii="Times New Roman" w:hAnsi="Times New Roman" w:cs="Times New Roman"/>
@@ -813,7 +4423,46 @@
           <w:szCs w:val="24"/>
           <w:shd w:val="clear" w:color="auto" w:fill="FFFFFF"/>
         </w:rPr>
-        <w:t>Jurnal Dasar Pemograman Python STMIK</w:t>
+        <w:t>Jurnal</w:t>
+      </w:r>
+      <w:proofErr w:type="spellEnd"/>
+      <w:r>
+        <w:rPr>
+          <w:rFonts w:ascii="Times New Roman" w:hAnsi="Times New Roman" w:cs="Times New Roman"/>
+          <w:i/>
+          <w:iCs/>
+          <w:color w:val="222222"/>
+          <w:sz w:val="24"/>
+          <w:szCs w:val="24"/>
+          <w:shd w:val="clear" w:color="auto" w:fill="FFFFFF"/>
+        </w:rPr>
+        <w:t xml:space="preserve"> Dasar </w:t>
+      </w:r>
+      <w:proofErr w:type="spellStart"/>
+      <w:r>
+        <w:rPr>
+          <w:rFonts w:ascii="Times New Roman" w:hAnsi="Times New Roman" w:cs="Times New Roman"/>
+          <w:i/>
+          <w:iCs/>
+          <w:color w:val="222222"/>
+          <w:sz w:val="24"/>
+          <w:szCs w:val="24"/>
+          <w:shd w:val="clear" w:color="auto" w:fill="FFFFFF"/>
+        </w:rPr>
+        <w:t>Pemograman</w:t>
+      </w:r>
+      <w:proofErr w:type="spellEnd"/>
+      <w:r>
+        <w:rPr>
+          <w:rFonts w:ascii="Times New Roman" w:hAnsi="Times New Roman" w:cs="Times New Roman"/>
+          <w:i/>
+          <w:iCs/>
+          <w:color w:val="222222"/>
+          <w:sz w:val="24"/>
+          <w:szCs w:val="24"/>
+          <w:shd w:val="clear" w:color="auto" w:fill="FFFFFF"/>
+        </w:rPr>
+        <w:t xml:space="preserve"> Python STMIK</w:t>
       </w:r>
       <w:r>
         <w:rPr>

</xml_diff>